<commit_message>
Fixed an error in the report
</commit_message>
<xml_diff>
--- a/Relatorios/Entrega_1.docx
+++ b/Relatorios/Entrega_1.docx
@@ -1844,29 +1844,15 @@
         </w:rPr>
         <w:t>Software</w:t>
       </w:r>
-      <w:r>
-        <w:rPr>
-          <w:sz w:val="28"/>
-          <w:szCs w:val="28"/>
-          <w:lang w:val="pt-PT"/>
-        </w:rPr>
-        <w:t xml:space="preserve"> (classes derivadas de </w:t>
-      </w:r>
-      <w:r>
-        <w:rPr>
-          <w:sz w:val="28"/>
-          <w:szCs w:val="28"/>
-          <w:lang w:val="pt-PT"/>
-        </w:rPr>
-        <w:t xml:space="preserve">Tipo de </w:t>
-      </w:r>
-      <w:r>
-        <w:rPr>
-          <w:sz w:val="28"/>
-          <w:szCs w:val="28"/>
-          <w:lang w:val="pt-PT"/>
-        </w:rPr>
-        <w:t xml:space="preserve">Publicação). </w:t>
+      <w:bookmarkStart w:id="0" w:name="_GoBack"/>
+      <w:bookmarkEnd w:id="0"/>
+      <w:r>
+        <w:rPr>
+          <w:sz w:val="28"/>
+          <w:szCs w:val="28"/>
+          <w:lang w:val="pt-PT"/>
+        </w:rPr>
+        <w:t xml:space="preserve">. </w:t>
       </w:r>
     </w:p>
     <w:p>
@@ -2415,127 +2401,135 @@
           <w:szCs w:val="28"/>
           <w:lang w:val="pt-PT"/>
         </w:rPr>
+        <w:t xml:space="preserve">As salas são caracterizadas por um </w:t>
+      </w:r>
+      <w:r>
+        <w:rPr>
+          <w:sz w:val="28"/>
+          <w:szCs w:val="28"/>
+          <w:u w:val="single"/>
+          <w:lang w:val="pt-PT"/>
+        </w:rPr>
+        <w:t>número</w:t>
+      </w:r>
+      <w:r>
+        <w:rPr>
+          <w:sz w:val="28"/>
+          <w:szCs w:val="28"/>
+          <w:lang w:val="pt-PT"/>
+        </w:rPr>
+        <w:t xml:space="preserve">, um </w:t>
+      </w:r>
+      <w:r>
+        <w:rPr>
+          <w:sz w:val="28"/>
+          <w:szCs w:val="28"/>
+          <w:u w:val="single"/>
+          <w:lang w:val="pt-PT"/>
+        </w:rPr>
+        <w:t>tipo de sala</w:t>
+      </w:r>
+      <w:r>
+        <w:rPr>
+          <w:sz w:val="28"/>
+          <w:szCs w:val="28"/>
+          <w:lang w:val="pt-PT"/>
+        </w:rPr>
+        <w:t xml:space="preserve"> e </w:t>
+      </w:r>
+      <w:r>
+        <w:rPr>
+          <w:sz w:val="28"/>
+          <w:szCs w:val="28"/>
+          <w:u w:val="single"/>
+          <w:lang w:val="pt-PT"/>
+        </w:rPr>
+        <w:t>capacidade</w:t>
+      </w:r>
+      <w:r>
+        <w:rPr>
+          <w:sz w:val="28"/>
+          <w:szCs w:val="28"/>
+          <w:lang w:val="pt-PT"/>
+        </w:rPr>
+        <w:t xml:space="preserve">. Têm também </w:t>
+      </w:r>
+      <w:r>
+        <w:rPr>
+          <w:b/>
+          <w:sz w:val="28"/>
+          <w:szCs w:val="28"/>
+          <w:lang w:val="pt-PT"/>
+        </w:rPr>
+        <w:t>Equipamento</w:t>
+      </w:r>
+      <w:r>
+        <w:rPr>
+          <w:sz w:val="28"/>
+          <w:szCs w:val="28"/>
+          <w:lang w:val="pt-PT"/>
+        </w:rPr>
+        <w:t xml:space="preserve"> específico (cada um com um </w:t>
+      </w:r>
+      <w:r>
+        <w:rPr>
+          <w:sz w:val="28"/>
+          <w:szCs w:val="28"/>
+          <w:u w:val="single"/>
+          <w:lang w:val="pt-PT"/>
+        </w:rPr>
+        <w:t>ID</w:t>
+      </w:r>
+      <w:r>
+        <w:rPr>
+          <w:sz w:val="28"/>
+          <w:szCs w:val="28"/>
+          <w:lang w:val="pt-PT"/>
+        </w:rPr>
+        <w:t xml:space="preserve">, </w:t>
+      </w:r>
+      <w:r>
+        <w:rPr>
+          <w:sz w:val="28"/>
+          <w:szCs w:val="28"/>
+          <w:u w:val="single"/>
+          <w:lang w:val="pt-PT"/>
+        </w:rPr>
+        <w:t>marca</w:t>
+      </w:r>
+      <w:r>
+        <w:rPr>
+          <w:sz w:val="28"/>
+          <w:szCs w:val="28"/>
+          <w:lang w:val="pt-PT"/>
+        </w:rPr>
+        <w:t xml:space="preserve"> e </w:t>
+      </w:r>
+      <w:r>
+        <w:rPr>
+          <w:sz w:val="28"/>
+          <w:szCs w:val="28"/>
+          <w:u w:val="single"/>
+          <w:lang w:val="pt-PT"/>
+        </w:rPr>
+        <w:t>modelo</w:t>
+      </w:r>
+      <w:r>
+        <w:rPr>
+          <w:sz w:val="28"/>
+          <w:szCs w:val="28"/>
+          <w:lang w:val="pt-PT"/>
+        </w:rPr>
+        <w:t xml:space="preserve">). </w:t>
+      </w:r>
+      <w:r>
+        <w:rPr>
+          <w:sz w:val="28"/>
+          <w:szCs w:val="28"/>
+          <w:lang w:val="pt-PT"/>
+        </w:rPr>
         <w:lastRenderedPageBreak/>
-        <w:t xml:space="preserve">As salas são caracterizadas por um </w:t>
-      </w:r>
-      <w:r>
-        <w:rPr>
-          <w:sz w:val="28"/>
-          <w:szCs w:val="28"/>
-          <w:u w:val="single"/>
-          <w:lang w:val="pt-PT"/>
-        </w:rPr>
-        <w:t>número</w:t>
-      </w:r>
-      <w:r>
-        <w:rPr>
-          <w:sz w:val="28"/>
-          <w:szCs w:val="28"/>
-          <w:lang w:val="pt-PT"/>
-        </w:rPr>
-        <w:t xml:space="preserve">, um </w:t>
-      </w:r>
-      <w:r>
-        <w:rPr>
-          <w:sz w:val="28"/>
-          <w:szCs w:val="28"/>
-          <w:u w:val="single"/>
-          <w:lang w:val="pt-PT"/>
-        </w:rPr>
-        <w:t>tipo de sala</w:t>
-      </w:r>
-      <w:r>
-        <w:rPr>
-          <w:sz w:val="28"/>
-          <w:szCs w:val="28"/>
-          <w:lang w:val="pt-PT"/>
-        </w:rPr>
-        <w:t xml:space="preserve"> e </w:t>
-      </w:r>
-      <w:r>
-        <w:rPr>
-          <w:sz w:val="28"/>
-          <w:szCs w:val="28"/>
-          <w:u w:val="single"/>
-          <w:lang w:val="pt-PT"/>
-        </w:rPr>
-        <w:t>capacidade</w:t>
-      </w:r>
-      <w:r>
-        <w:rPr>
-          <w:sz w:val="28"/>
-          <w:szCs w:val="28"/>
-          <w:lang w:val="pt-PT"/>
-        </w:rPr>
-        <w:t xml:space="preserve">. Têm também </w:t>
-      </w:r>
-      <w:r>
-        <w:rPr>
-          <w:b/>
-          <w:sz w:val="28"/>
-          <w:szCs w:val="28"/>
-          <w:lang w:val="pt-PT"/>
-        </w:rPr>
-        <w:t>Equipamento</w:t>
-      </w:r>
-      <w:r>
-        <w:rPr>
-          <w:sz w:val="28"/>
-          <w:szCs w:val="28"/>
-          <w:lang w:val="pt-PT"/>
-        </w:rPr>
-        <w:t xml:space="preserve"> específico (cada um com um </w:t>
-      </w:r>
-      <w:r>
-        <w:rPr>
-          <w:sz w:val="28"/>
-          <w:szCs w:val="28"/>
-          <w:u w:val="single"/>
-          <w:lang w:val="pt-PT"/>
-        </w:rPr>
-        <w:t>ID</w:t>
-      </w:r>
-      <w:r>
-        <w:rPr>
-          <w:sz w:val="28"/>
-          <w:szCs w:val="28"/>
-          <w:lang w:val="pt-PT"/>
-        </w:rPr>
-        <w:t xml:space="preserve">, </w:t>
-      </w:r>
-      <w:r>
-        <w:rPr>
-          <w:sz w:val="28"/>
-          <w:szCs w:val="28"/>
-          <w:u w:val="single"/>
-          <w:lang w:val="pt-PT"/>
-        </w:rPr>
-        <w:t>marca</w:t>
-      </w:r>
-      <w:r>
-        <w:rPr>
-          <w:sz w:val="28"/>
-          <w:szCs w:val="28"/>
-          <w:lang w:val="pt-PT"/>
-        </w:rPr>
-        <w:t xml:space="preserve"> e </w:t>
-      </w:r>
-      <w:r>
-        <w:rPr>
-          <w:sz w:val="28"/>
-          <w:szCs w:val="28"/>
-          <w:u w:val="single"/>
-          <w:lang w:val="pt-PT"/>
-        </w:rPr>
-        <w:t>modelo</w:t>
-      </w:r>
-      <w:r>
-        <w:rPr>
-          <w:sz w:val="28"/>
-          <w:szCs w:val="28"/>
-          <w:lang w:val="pt-PT"/>
-        </w:rPr>
-        <w:t xml:space="preserve">). Para facilitar a organização, a cada equipamento está associado uma classe </w:t>
+        <w:t xml:space="preserve">Para facilitar a organização, a cada equipamento está associado uma classe </w:t>
       </w:r>
       <w:r>
         <w:rPr>
@@ -2702,8 +2696,6 @@
         </w:rPr>
         <w:t>certos exemplares</w:t>
       </w:r>
-      <w:bookmarkStart w:id="0" w:name="_GoBack"/>
-      <w:bookmarkEnd w:id="0"/>
       <w:r>
         <w:rPr>
           <w:sz w:val="28"/>

</xml_diff>

<commit_message>
Small corrections to the analysis
</commit_message>
<xml_diff>
--- a/Relatorios/Entrega_1.docx
+++ b/Relatorios/Entrega_1.docx
@@ -103,7 +103,7 @@
                                 <w:sdtContent>
                                   <w:p>
                                     <w:pPr>
-                                      <w:pStyle w:val="SemEspaamento"/>
+                                      <w:pStyle w:val="NoSpacing"/>
                                       <w:jc w:val="right"/>
                                       <w:rPr>
                                         <w:color w:val="FFFFFF" w:themeColor="background1"/>
@@ -170,7 +170,7 @@
                           <w:sdtContent>
                             <w:p>
                               <w:pPr>
-                                <w:pStyle w:val="SemEspaamento"/>
+                                <w:pStyle w:val="NoSpacing"/>
                                 <w:jc w:val="right"/>
                                 <w:rPr>
                                   <w:color w:val="FFFFFF" w:themeColor="background1"/>
@@ -593,7 +593,7 @@
                             <w:txbxContent>
                               <w:p>
                                 <w:pPr>
-                                  <w:pStyle w:val="SemEspaamento"/>
+                                  <w:pStyle w:val="NoSpacing"/>
                                   <w:spacing w:before="40" w:after="560" w:line="216" w:lineRule="auto"/>
                                   <w:rPr>
                                     <w:color w:val="9E3D22"/>
@@ -648,7 +648,7 @@
                                 <w:sdtContent>
                                   <w:p>
                                     <w:pPr>
-                                      <w:pStyle w:val="SemEspaamento"/>
+                                      <w:pStyle w:val="NoSpacing"/>
                                       <w:spacing w:before="40" w:after="40"/>
                                       <w:rPr>
                                         <w:caps/>
@@ -681,7 +681,6 @@
                                   <w:alias w:val="Author"/>
                                   <w:tag w:val=""/>
                                   <w:id w:val="-1536112409"/>
-                                  <w:showingPlcHdr/>
                                   <w:dataBinding w:prefixMappings="xmlns:ns0='http://purl.org/dc/elements/1.1/' xmlns:ns1='http://schemas.openxmlformats.org/package/2006/metadata/core-properties' " w:xpath="/ns1:coreProperties[1]/ns0:creator[1]" w:storeItemID="{6C3C8BC8-F283-45AE-878A-BAB7291924A1}"/>
                                   <w:text/>
                                 </w:sdtPr>
@@ -689,7 +688,7 @@
                                 <w:sdtContent>
                                   <w:p>
                                     <w:pPr>
-                                      <w:pStyle w:val="SemEspaamento"/>
+                                      <w:pStyle w:val="NoSpacing"/>
                                       <w:spacing w:before="80" w:after="40"/>
                                       <w:rPr>
                                         <w:caps/>
@@ -707,7 +706,7 @@
                                         <w:szCs w:val="24"/>
                                         <w:lang w:val="pt-PT"/>
                                       </w:rPr>
-                                      <w:t xml:space="preserve">     </w:t>
+                                      <w:t>Bruno Micaelo</w:t>
                                     </w:r>
                                   </w:p>
                                 </w:sdtContent>
@@ -739,7 +738,7 @@
                       <w:txbxContent>
                         <w:p>
                           <w:pPr>
-                            <w:pStyle w:val="SemEspaamento"/>
+                            <w:pStyle w:val="NoSpacing"/>
                             <w:spacing w:before="40" w:after="560" w:line="216" w:lineRule="auto"/>
                             <w:rPr>
                               <w:color w:val="9E3D22"/>
@@ -794,7 +793,7 @@
                           <w:sdtContent>
                             <w:p>
                               <w:pPr>
-                                <w:pStyle w:val="SemEspaamento"/>
+                                <w:pStyle w:val="NoSpacing"/>
                                 <w:spacing w:before="40" w:after="40"/>
                                 <w:rPr>
                                   <w:caps/>
@@ -827,7 +826,6 @@
                             <w:alias w:val="Author"/>
                             <w:tag w:val=""/>
                             <w:id w:val="-1536112409"/>
-                            <w:showingPlcHdr/>
                             <w:dataBinding w:prefixMappings="xmlns:ns0='http://purl.org/dc/elements/1.1/' xmlns:ns1='http://schemas.openxmlformats.org/package/2006/metadata/core-properties' " w:xpath="/ns1:coreProperties[1]/ns0:creator[1]" w:storeItemID="{6C3C8BC8-F283-45AE-878A-BAB7291924A1}"/>
                             <w:text/>
                           </w:sdtPr>
@@ -835,7 +833,7 @@
                           <w:sdtContent>
                             <w:p>
                               <w:pPr>
-                                <w:pStyle w:val="SemEspaamento"/>
+                                <w:pStyle w:val="NoSpacing"/>
                                 <w:spacing w:before="80" w:after="40"/>
                                 <w:rPr>
                                   <w:caps/>
@@ -853,7 +851,7 @@
                                   <w:szCs w:val="24"/>
                                   <w:lang w:val="pt-PT"/>
                                 </w:rPr>
-                                <w:t xml:space="preserve">     </w:t>
+                                <w:t>Bruno Micaelo</w:t>
                               </w:r>
                             </w:p>
                           </w:sdtContent>
@@ -877,7 +875,7 @@
     </w:sdt>
     <w:p>
       <w:pPr>
-        <w:pStyle w:val="Ttulo1"/>
+        <w:pStyle w:val="Heading1"/>
         <w:rPr>
           <w:lang w:val="pt-PT"/>
         </w:rPr>
@@ -1002,7 +1000,7 @@
     </w:p>
     <w:p>
       <w:pPr>
-        <w:pStyle w:val="Ttulo1"/>
+        <w:pStyle w:val="Heading1"/>
         <w:rPr>
           <w:lang w:val="pt-PT"/>
         </w:rPr>
@@ -1761,7 +1759,7 @@
       </w:r>
       <w:r>
         <w:rPr>
-          <w:rFonts w:eastAsia="游ゴシック"/>
+          <w:rFonts w:eastAsia="Yu Gothic"/>
           <w:sz w:val="28"/>
           <w:szCs w:val="28"/>
           <w:lang w:val="pt-PT" w:eastAsia="ja-JP"/>
@@ -1843,1019 +1841,1664 @@
           <w:lang w:val="pt-PT"/>
         </w:rPr>
         <w:t>Software</w:t>
+      </w:r>
+      <w:r>
+        <w:rPr>
+          <w:sz w:val="28"/>
+          <w:szCs w:val="28"/>
+          <w:lang w:val="pt-PT"/>
+        </w:rPr>
+        <w:t xml:space="preserve">. </w:t>
+      </w:r>
+    </w:p>
+    <w:p>
+      <w:pPr>
+        <w:jc w:val="both"/>
+        <w:rPr>
+          <w:sz w:val="28"/>
+          <w:szCs w:val="28"/>
+          <w:lang w:val="pt-PT"/>
+        </w:rPr>
+      </w:pPr>
+      <w:r>
+        <w:rPr>
+          <w:sz w:val="28"/>
+          <w:szCs w:val="28"/>
+          <w:lang w:val="pt-PT"/>
+        </w:rPr>
+        <w:tab/>
+        <w:t xml:space="preserve">Um livro é caracterizado por uma </w:t>
+      </w:r>
+      <w:r>
+        <w:rPr>
+          <w:sz w:val="28"/>
+          <w:szCs w:val="28"/>
+          <w:u w:val="single"/>
+          <w:lang w:val="pt-PT"/>
+        </w:rPr>
+        <w:t>e</w:t>
+      </w:r>
+      <w:r>
+        <w:rPr>
+          <w:sz w:val="28"/>
+          <w:szCs w:val="28"/>
+          <w:u w:val="single"/>
+          <w:lang w:val="pt-PT"/>
+        </w:rPr>
+        <w:t>ditora</w:t>
+      </w:r>
+      <w:r>
+        <w:rPr>
+          <w:sz w:val="28"/>
+          <w:szCs w:val="28"/>
+          <w:lang w:val="pt-PT"/>
+        </w:rPr>
+        <w:t xml:space="preserve"> e pelo </w:t>
+      </w:r>
+      <w:r>
+        <w:rPr>
+          <w:sz w:val="28"/>
+          <w:szCs w:val="28"/>
+          <w:u w:val="single"/>
+          <w:lang w:val="pt-PT"/>
+        </w:rPr>
+        <w:t>número da edição</w:t>
+      </w:r>
+      <w:r>
+        <w:rPr>
+          <w:sz w:val="28"/>
+          <w:szCs w:val="28"/>
+          <w:lang w:val="pt-PT"/>
+        </w:rPr>
+        <w:t xml:space="preserve">, sendo que está associado a pelo menos um </w:t>
+      </w:r>
+      <w:r>
+        <w:rPr>
+          <w:b/>
+          <w:sz w:val="28"/>
+          <w:szCs w:val="28"/>
+          <w:lang w:val="pt-PT"/>
+        </w:rPr>
+        <w:t>Autor</w:t>
+      </w:r>
+      <w:r>
+        <w:rPr>
+          <w:sz w:val="28"/>
+          <w:szCs w:val="28"/>
+          <w:lang w:val="pt-PT"/>
+        </w:rPr>
+        <w:t xml:space="preserve"> (cada autor tem um </w:t>
+      </w:r>
+      <w:r>
+        <w:rPr>
+          <w:sz w:val="28"/>
+          <w:szCs w:val="28"/>
+          <w:u w:val="single"/>
+          <w:lang w:val="pt-PT"/>
+        </w:rPr>
+        <w:t>ID</w:t>
+      </w:r>
+      <w:r>
+        <w:rPr>
+          <w:sz w:val="28"/>
+          <w:szCs w:val="28"/>
+          <w:lang w:val="pt-PT"/>
+        </w:rPr>
+        <w:t xml:space="preserve"> e um </w:t>
+      </w:r>
+      <w:r>
+        <w:rPr>
+          <w:sz w:val="28"/>
+          <w:szCs w:val="28"/>
+          <w:u w:val="single"/>
+          <w:lang w:val="pt-PT"/>
+        </w:rPr>
+        <w:t>nome</w:t>
+      </w:r>
+      <w:r>
+        <w:rPr>
+          <w:sz w:val="28"/>
+          <w:szCs w:val="28"/>
+          <w:lang w:val="pt-PT"/>
+        </w:rPr>
+        <w:t>)</w:t>
+      </w:r>
+      <w:r>
+        <w:rPr>
+          <w:sz w:val="28"/>
+          <w:szCs w:val="28"/>
+          <w:lang w:val="pt-PT"/>
+        </w:rPr>
+        <w:t>.</w:t>
+      </w:r>
+      <w:r>
+        <w:rPr>
+          <w:sz w:val="28"/>
+          <w:szCs w:val="28"/>
+          <w:lang w:val="pt-PT"/>
+        </w:rPr>
+        <w:t xml:space="preserve"> </w:t>
+      </w:r>
+    </w:p>
+    <w:p>
+      <w:pPr>
+        <w:ind w:firstLine="720"/>
+        <w:jc w:val="both"/>
+        <w:rPr>
+          <w:sz w:val="28"/>
+          <w:szCs w:val="28"/>
+          <w:lang w:val="pt-PT"/>
+        </w:rPr>
+      </w:pPr>
+      <w:r>
+        <w:rPr>
+          <w:sz w:val="28"/>
+          <w:szCs w:val="28"/>
+          <w:lang w:val="pt-PT"/>
+        </w:rPr>
+        <w:t xml:space="preserve">Um filme distingue-se pelo </w:t>
+      </w:r>
+      <w:r>
+        <w:rPr>
+          <w:sz w:val="28"/>
+          <w:szCs w:val="28"/>
+          <w:u w:val="single"/>
+          <w:lang w:val="pt-PT"/>
+        </w:rPr>
+        <w:t>r</w:t>
+      </w:r>
+      <w:r>
+        <w:rPr>
+          <w:sz w:val="28"/>
+          <w:szCs w:val="28"/>
+          <w:u w:val="single"/>
+          <w:lang w:val="pt-PT"/>
+        </w:rPr>
+        <w:t>ealizador</w:t>
+      </w:r>
+      <w:r>
+        <w:rPr>
+          <w:sz w:val="28"/>
+          <w:szCs w:val="28"/>
+          <w:lang w:val="pt-PT"/>
+        </w:rPr>
+        <w:t xml:space="preserve"> e pelo </w:t>
+      </w:r>
+      <w:r>
+        <w:rPr>
+          <w:sz w:val="28"/>
+          <w:szCs w:val="28"/>
+          <w:u w:val="single"/>
+          <w:lang w:val="pt-PT"/>
+        </w:rPr>
+        <w:t>e</w:t>
+      </w:r>
+      <w:r>
+        <w:rPr>
+          <w:sz w:val="28"/>
+          <w:szCs w:val="28"/>
+          <w:u w:val="single"/>
+          <w:lang w:val="pt-PT"/>
+        </w:rPr>
+        <w:t>stúdio</w:t>
+      </w:r>
+      <w:r>
+        <w:rPr>
+          <w:sz w:val="28"/>
+          <w:szCs w:val="28"/>
+          <w:lang w:val="pt-PT"/>
+        </w:rPr>
+        <w:t>.</w:t>
+      </w:r>
+      <w:r>
+        <w:rPr>
+          <w:sz w:val="28"/>
+          <w:szCs w:val="28"/>
+          <w:lang w:val="pt-PT"/>
+        </w:rPr>
+        <w:t xml:space="preserve"> </w:t>
+      </w:r>
+    </w:p>
+    <w:p>
+      <w:pPr>
+        <w:ind w:firstLine="720"/>
+        <w:jc w:val="both"/>
+        <w:rPr>
+          <w:sz w:val="28"/>
+          <w:szCs w:val="28"/>
+          <w:lang w:val="pt-PT"/>
+        </w:rPr>
+      </w:pPr>
+      <w:r>
+        <w:rPr>
+          <w:sz w:val="28"/>
+          <w:szCs w:val="28"/>
+          <w:lang w:val="pt-PT"/>
+        </w:rPr>
+        <w:t>Um álbum</w:t>
+      </w:r>
+      <w:r>
+        <w:rPr>
+          <w:sz w:val="28"/>
+          <w:szCs w:val="28"/>
+          <w:lang w:val="pt-PT"/>
+        </w:rPr>
+        <w:t xml:space="preserve"> define-se pelo seu </w:t>
+      </w:r>
+      <w:r>
+        <w:rPr>
+          <w:sz w:val="28"/>
+          <w:szCs w:val="28"/>
+          <w:u w:val="single"/>
+          <w:lang w:val="pt-PT"/>
+        </w:rPr>
+        <w:t>produtor</w:t>
+      </w:r>
+      <w:r>
+        <w:rPr>
+          <w:sz w:val="28"/>
+          <w:szCs w:val="28"/>
+          <w:lang w:val="pt-PT"/>
+        </w:rPr>
+        <w:t xml:space="preserve">. </w:t>
+      </w:r>
+    </w:p>
+    <w:p>
+      <w:pPr>
+        <w:jc w:val="both"/>
+        <w:rPr>
+          <w:sz w:val="28"/>
+          <w:szCs w:val="28"/>
+          <w:lang w:val="pt-PT"/>
+        </w:rPr>
+      </w:pPr>
+      <w:r>
+        <w:rPr>
+          <w:sz w:val="28"/>
+          <w:szCs w:val="28"/>
+          <w:lang w:val="pt-PT"/>
+        </w:rPr>
+        <w:t xml:space="preserve">Note-se que um álbum conta com a participação de pelo menos um </w:t>
+      </w:r>
+      <w:r>
+        <w:rPr>
+          <w:b/>
+          <w:sz w:val="28"/>
+          <w:szCs w:val="28"/>
+          <w:lang w:val="pt-PT"/>
+        </w:rPr>
+        <w:t>Artista</w:t>
+      </w:r>
+      <w:r>
+        <w:rPr>
+          <w:sz w:val="28"/>
+          <w:szCs w:val="28"/>
+          <w:lang w:val="pt-PT"/>
+        </w:rPr>
+        <w:t>, sendo este caracterizado</w:t>
+      </w:r>
+      <w:r>
+        <w:rPr>
+          <w:sz w:val="28"/>
+          <w:szCs w:val="28"/>
+          <w:lang w:val="pt-PT"/>
+        </w:rPr>
+        <w:t xml:space="preserve"> por um </w:t>
+      </w:r>
+      <w:r>
+        <w:rPr>
+          <w:sz w:val="28"/>
+          <w:szCs w:val="28"/>
+          <w:u w:val="single"/>
+          <w:lang w:val="pt-PT"/>
+        </w:rPr>
+        <w:t>ID</w:t>
+      </w:r>
+      <w:r>
+        <w:rPr>
+          <w:sz w:val="28"/>
+          <w:szCs w:val="28"/>
+          <w:lang w:val="pt-PT"/>
+        </w:rPr>
+        <w:t xml:space="preserve"> e pelo seu </w:t>
+      </w:r>
+      <w:r>
+        <w:rPr>
+          <w:sz w:val="28"/>
+          <w:szCs w:val="28"/>
+          <w:u w:val="single"/>
+          <w:lang w:val="pt-PT"/>
+        </w:rPr>
+        <w:t>nome</w:t>
+      </w:r>
+      <w:r>
+        <w:rPr>
+          <w:sz w:val="28"/>
+          <w:szCs w:val="28"/>
+          <w:lang w:val="pt-PT"/>
+        </w:rPr>
+        <w:t>.</w:t>
+      </w:r>
+    </w:p>
+    <w:p>
+      <w:pPr>
+        <w:jc w:val="both"/>
+        <w:rPr>
+          <w:sz w:val="28"/>
+          <w:szCs w:val="28"/>
+          <w:lang w:val="pt-PT"/>
+        </w:rPr>
+      </w:pPr>
+      <w:r>
+        <w:rPr>
+          <w:sz w:val="28"/>
+          <w:szCs w:val="28"/>
+          <w:lang w:val="pt-PT"/>
+        </w:rPr>
+        <w:tab/>
+        <w:t xml:space="preserve">Um software classifica-se pela sua </w:t>
+      </w:r>
+      <w:r>
+        <w:rPr>
+          <w:sz w:val="28"/>
+          <w:szCs w:val="28"/>
+          <w:u w:val="single"/>
+          <w:lang w:val="pt-PT"/>
+        </w:rPr>
+        <w:t>versão</w:t>
+      </w:r>
+      <w:r>
+        <w:rPr>
+          <w:sz w:val="28"/>
+          <w:szCs w:val="28"/>
+          <w:lang w:val="pt-PT"/>
+        </w:rPr>
+        <w:t xml:space="preserve"> e pelo </w:t>
+      </w:r>
+      <w:r>
+        <w:rPr>
+          <w:sz w:val="28"/>
+          <w:szCs w:val="28"/>
+          <w:u w:val="single"/>
+          <w:lang w:val="pt-PT"/>
+        </w:rPr>
+        <w:t>developer</w:t>
+      </w:r>
+      <w:r>
+        <w:rPr>
+          <w:sz w:val="28"/>
+          <w:szCs w:val="28"/>
+          <w:lang w:val="pt-PT"/>
+        </w:rPr>
+        <w:t>.</w:t>
+      </w:r>
+    </w:p>
+    <w:p>
+      <w:pPr>
+        <w:jc w:val="both"/>
+        <w:rPr>
+          <w:sz w:val="28"/>
+          <w:szCs w:val="28"/>
+          <w:lang w:val="pt-PT"/>
+        </w:rPr>
+      </w:pPr>
+      <w:r>
+        <w:rPr>
+          <w:sz w:val="28"/>
+          <w:szCs w:val="28"/>
+          <w:lang w:val="pt-PT"/>
+        </w:rPr>
+        <w:tab/>
+      </w:r>
+      <w:r>
+        <w:rPr>
+          <w:sz w:val="28"/>
+          <w:szCs w:val="28"/>
+          <w:lang w:val="pt-PT"/>
+        </w:rPr>
+        <w:t xml:space="preserve">Caso um utilizador esteja atrasado na devolução de um exemplar, a classe de associação </w:t>
+      </w:r>
+      <w:r>
+        <w:rPr>
+          <w:b/>
+          <w:sz w:val="28"/>
+          <w:szCs w:val="28"/>
+          <w:lang w:val="pt-PT"/>
+        </w:rPr>
+        <w:t>Atraso</w:t>
+      </w:r>
+      <w:r>
+        <w:rPr>
+          <w:sz w:val="28"/>
+          <w:szCs w:val="28"/>
+          <w:lang w:val="pt-PT"/>
+        </w:rPr>
+        <w:t xml:space="preserve"> guard</w:t>
+      </w:r>
+      <w:r>
+        <w:rPr>
+          <w:sz w:val="28"/>
+          <w:szCs w:val="28"/>
+          <w:lang w:val="pt-PT"/>
+        </w:rPr>
+        <w:t xml:space="preserve">a informação sobre os </w:t>
+      </w:r>
+      <w:r>
+        <w:rPr>
+          <w:sz w:val="28"/>
+          <w:szCs w:val="28"/>
+          <w:u w:val="single"/>
+          <w:lang w:val="pt-PT"/>
+        </w:rPr>
+        <w:t>dias de atraso</w:t>
+      </w:r>
+      <w:r>
+        <w:rPr>
+          <w:sz w:val="28"/>
+          <w:szCs w:val="28"/>
+          <w:lang w:val="pt-PT"/>
+        </w:rPr>
+        <w:t xml:space="preserve"> e a </w:t>
+      </w:r>
+      <w:r>
+        <w:rPr>
+          <w:sz w:val="28"/>
+          <w:szCs w:val="28"/>
+          <w:u w:val="single"/>
+          <w:lang w:val="pt-PT"/>
+        </w:rPr>
+        <w:t>multa</w:t>
+      </w:r>
+      <w:r>
+        <w:rPr>
+          <w:sz w:val="28"/>
+          <w:szCs w:val="28"/>
+          <w:lang w:val="pt-PT"/>
+        </w:rPr>
+        <w:t>.</w:t>
+      </w:r>
+    </w:p>
+    <w:p>
+      <w:pPr>
+        <w:jc w:val="both"/>
+        <w:rPr>
+          <w:sz w:val="28"/>
+          <w:szCs w:val="28"/>
+          <w:lang w:val="pt-PT"/>
+        </w:rPr>
+      </w:pPr>
+      <w:r>
+        <w:rPr>
+          <w:sz w:val="28"/>
+          <w:szCs w:val="28"/>
+          <w:lang w:val="pt-PT"/>
+        </w:rPr>
+        <w:tab/>
+        <w:t xml:space="preserve">Os utilizadores podem também usufruir de </w:t>
+      </w:r>
+      <w:r>
+        <w:rPr>
+          <w:b/>
+          <w:sz w:val="28"/>
+          <w:szCs w:val="28"/>
+          <w:lang w:val="pt-PT"/>
+        </w:rPr>
+        <w:t>Salas</w:t>
+      </w:r>
+      <w:r>
+        <w:rPr>
+          <w:sz w:val="28"/>
+          <w:szCs w:val="28"/>
+          <w:lang w:val="pt-PT"/>
+        </w:rPr>
+        <w:t xml:space="preserve"> disponíveis para </w:t>
+      </w:r>
+      <w:r>
+        <w:rPr>
+          <w:b/>
+          <w:sz w:val="28"/>
+          <w:szCs w:val="28"/>
+          <w:lang w:val="pt-PT"/>
+        </w:rPr>
+        <w:t>Reserva</w:t>
+      </w:r>
+      <w:r>
+        <w:rPr>
+          <w:sz w:val="28"/>
+          <w:szCs w:val="28"/>
+          <w:lang w:val="pt-PT"/>
+        </w:rPr>
+        <w:t>.</w:t>
+      </w:r>
+      <w:r>
+        <w:rPr>
+          <w:sz w:val="28"/>
+          <w:szCs w:val="28"/>
+          <w:lang w:val="pt-PT"/>
+        </w:rPr>
+        <w:t xml:space="preserve"> </w:t>
+      </w:r>
+    </w:p>
+    <w:p>
+      <w:pPr>
+        <w:ind w:firstLine="720"/>
+        <w:jc w:val="both"/>
+        <w:rPr>
+          <w:sz w:val="28"/>
+          <w:szCs w:val="28"/>
+          <w:lang w:val="pt-PT"/>
+        </w:rPr>
+      </w:pPr>
+      <w:r>
+        <w:rPr>
+          <w:sz w:val="28"/>
+          <w:szCs w:val="28"/>
+          <w:lang w:val="pt-PT"/>
+        </w:rPr>
+        <w:t xml:space="preserve">As salas são caracterizadas por um </w:t>
+      </w:r>
+      <w:r>
+        <w:rPr>
+          <w:sz w:val="28"/>
+          <w:szCs w:val="28"/>
+          <w:u w:val="single"/>
+          <w:lang w:val="pt-PT"/>
+        </w:rPr>
+        <w:t>número</w:t>
+      </w:r>
+      <w:r>
+        <w:rPr>
+          <w:sz w:val="28"/>
+          <w:szCs w:val="28"/>
+          <w:lang w:val="pt-PT"/>
+        </w:rPr>
+        <w:t xml:space="preserve">, um </w:t>
+      </w:r>
+      <w:r>
+        <w:rPr>
+          <w:sz w:val="28"/>
+          <w:szCs w:val="28"/>
+          <w:u w:val="single"/>
+          <w:lang w:val="pt-PT"/>
+        </w:rPr>
+        <w:t>tipo de sala</w:t>
+      </w:r>
+      <w:r>
+        <w:rPr>
+          <w:sz w:val="28"/>
+          <w:szCs w:val="28"/>
+          <w:lang w:val="pt-PT"/>
+        </w:rPr>
+        <w:t xml:space="preserve"> e </w:t>
+      </w:r>
+      <w:r>
+        <w:rPr>
+          <w:sz w:val="28"/>
+          <w:szCs w:val="28"/>
+          <w:u w:val="single"/>
+          <w:lang w:val="pt-PT"/>
+        </w:rPr>
+        <w:t>capacidade</w:t>
+      </w:r>
+      <w:r>
+        <w:rPr>
+          <w:sz w:val="28"/>
+          <w:szCs w:val="28"/>
+          <w:lang w:val="pt-PT"/>
+        </w:rPr>
+        <w:t xml:space="preserve">. Têm também </w:t>
+      </w:r>
+      <w:r>
+        <w:rPr>
+          <w:b/>
+          <w:sz w:val="28"/>
+          <w:szCs w:val="28"/>
+          <w:lang w:val="pt-PT"/>
+        </w:rPr>
+        <w:t>Equipamento</w:t>
+      </w:r>
+      <w:r>
+        <w:rPr>
+          <w:sz w:val="28"/>
+          <w:szCs w:val="28"/>
+          <w:lang w:val="pt-PT"/>
+        </w:rPr>
+        <w:t xml:space="preserve"> específico (cada um com um </w:t>
+      </w:r>
+      <w:r>
+        <w:rPr>
+          <w:sz w:val="28"/>
+          <w:szCs w:val="28"/>
+          <w:u w:val="single"/>
+          <w:lang w:val="pt-PT"/>
+        </w:rPr>
+        <w:t>ID</w:t>
+      </w:r>
+      <w:r>
+        <w:rPr>
+          <w:sz w:val="28"/>
+          <w:szCs w:val="28"/>
+          <w:lang w:val="pt-PT"/>
+        </w:rPr>
+        <w:t xml:space="preserve">, </w:t>
+      </w:r>
+      <w:r>
+        <w:rPr>
+          <w:sz w:val="28"/>
+          <w:szCs w:val="28"/>
+          <w:u w:val="single"/>
+          <w:lang w:val="pt-PT"/>
+        </w:rPr>
+        <w:t>marca</w:t>
+      </w:r>
+      <w:r>
+        <w:rPr>
+          <w:sz w:val="28"/>
+          <w:szCs w:val="28"/>
+          <w:lang w:val="pt-PT"/>
+        </w:rPr>
+        <w:t xml:space="preserve"> e </w:t>
+      </w:r>
+      <w:r>
+        <w:rPr>
+          <w:sz w:val="28"/>
+          <w:szCs w:val="28"/>
+          <w:u w:val="single"/>
+          <w:lang w:val="pt-PT"/>
+        </w:rPr>
+        <w:t>modelo</w:t>
+      </w:r>
+      <w:r>
+        <w:rPr>
+          <w:sz w:val="28"/>
+          <w:szCs w:val="28"/>
+          <w:lang w:val="pt-PT"/>
+        </w:rPr>
+        <w:t xml:space="preserve">). Para facilitar a organização, a cada equipamento está associado uma classe </w:t>
+      </w:r>
+      <w:r>
+        <w:rPr>
+          <w:b/>
+          <w:sz w:val="28"/>
+          <w:szCs w:val="28"/>
+          <w:lang w:val="pt-PT"/>
+        </w:rPr>
+        <w:lastRenderedPageBreak/>
+        <w:t>TipoEquipamento</w:t>
+      </w:r>
+      <w:r>
+        <w:rPr>
+          <w:sz w:val="28"/>
+          <w:szCs w:val="28"/>
+          <w:lang w:val="pt-PT"/>
+        </w:rPr>
+        <w:t>. Existe um número limitado de tipos de equipamento: Leitor de CDs, Leitor de DVDs, Leitor de VHS, Computador, Projetor e Televisão, cada um com um propósito específico.</w:t>
+      </w:r>
+    </w:p>
+    <w:p>
+      <w:pPr>
+        <w:ind w:firstLine="720"/>
+        <w:jc w:val="both"/>
+        <w:rPr>
+          <w:sz w:val="28"/>
+          <w:szCs w:val="28"/>
+          <w:lang w:val="pt-PT"/>
+        </w:rPr>
+      </w:pPr>
+      <w:r>
+        <w:rPr>
+          <w:sz w:val="28"/>
+          <w:szCs w:val="28"/>
+          <w:lang w:val="pt-PT"/>
+        </w:rPr>
+        <w:t xml:space="preserve">A reserva destas salas tem um </w:t>
+      </w:r>
+      <w:r>
+        <w:rPr>
+          <w:sz w:val="28"/>
+          <w:szCs w:val="28"/>
+          <w:u w:val="single"/>
+          <w:lang w:val="pt-PT"/>
+        </w:rPr>
+        <w:t>ID</w:t>
+      </w:r>
+      <w:r>
+        <w:rPr>
+          <w:sz w:val="28"/>
+          <w:szCs w:val="28"/>
+          <w:lang w:val="pt-PT"/>
+        </w:rPr>
+        <w:t xml:space="preserve">, um </w:t>
+      </w:r>
+      <w:r>
+        <w:rPr>
+          <w:sz w:val="28"/>
+          <w:szCs w:val="28"/>
+          <w:u w:val="single"/>
+          <w:lang w:val="pt-PT"/>
+        </w:rPr>
+        <w:t>motivo</w:t>
+      </w:r>
+      <w:r>
+        <w:rPr>
+          <w:sz w:val="28"/>
+          <w:szCs w:val="28"/>
+          <w:lang w:val="pt-PT"/>
+        </w:rPr>
+        <w:t xml:space="preserve">, uma </w:t>
+      </w:r>
+      <w:r>
+        <w:rPr>
+          <w:sz w:val="28"/>
+          <w:szCs w:val="28"/>
+          <w:u w:val="single"/>
+          <w:lang w:val="pt-PT"/>
+        </w:rPr>
+        <w:t>data</w:t>
+      </w:r>
+      <w:r>
+        <w:rPr>
+          <w:sz w:val="28"/>
+          <w:szCs w:val="28"/>
+          <w:lang w:val="pt-PT"/>
+        </w:rPr>
+        <w:t xml:space="preserve"> e </w:t>
+      </w:r>
+      <w:r>
+        <w:rPr>
+          <w:sz w:val="28"/>
+          <w:szCs w:val="28"/>
+          <w:u w:val="single"/>
+          <w:lang w:val="pt-PT"/>
+        </w:rPr>
+        <w:t>hora</w:t>
+      </w:r>
+      <w:r>
+        <w:rPr>
+          <w:sz w:val="28"/>
+          <w:szCs w:val="28"/>
+          <w:lang w:val="pt-PT"/>
+        </w:rPr>
+        <w:t xml:space="preserve"> específicas e uma </w:t>
+      </w:r>
+      <w:r>
+        <w:rPr>
+          <w:sz w:val="28"/>
+          <w:szCs w:val="28"/>
+          <w:u w:val="single"/>
+          <w:lang w:val="pt-PT"/>
+        </w:rPr>
+        <w:t>duração</w:t>
+      </w:r>
+      <w:r>
+        <w:rPr>
+          <w:sz w:val="28"/>
+          <w:szCs w:val="28"/>
+          <w:lang w:val="pt-PT"/>
+        </w:rPr>
+        <w:t>.</w:t>
+      </w:r>
+    </w:p>
+    <w:p>
+      <w:pPr>
+        <w:ind w:firstLine="720"/>
+        <w:jc w:val="both"/>
+        <w:rPr>
+          <w:sz w:val="28"/>
+          <w:szCs w:val="28"/>
+          <w:lang w:val="pt-PT"/>
+        </w:rPr>
+      </w:pPr>
+      <w:r>
+        <w:rPr>
+          <w:sz w:val="28"/>
+          <w:szCs w:val="28"/>
+          <w:lang w:val="pt-PT"/>
+        </w:rPr>
+        <w:t xml:space="preserve">Como se trata de uma biblioteca de excelência, os seus bens estão sempre nas melhores condições. Para tal, os funcionários realizam atividades de manutenção (classe </w:t>
+      </w:r>
+      <w:r>
+        <w:rPr>
+          <w:b/>
+          <w:sz w:val="28"/>
+          <w:szCs w:val="28"/>
+          <w:lang w:val="pt-PT"/>
+        </w:rPr>
+        <w:t>Tipo de Manutenção</w:t>
+      </w:r>
+      <w:r>
+        <w:rPr>
+          <w:sz w:val="28"/>
+          <w:szCs w:val="28"/>
+          <w:lang w:val="pt-PT"/>
+        </w:rPr>
+        <w:t xml:space="preserve">) em </w:t>
+      </w:r>
+      <w:r>
+        <w:rPr>
+          <w:sz w:val="28"/>
+          <w:szCs w:val="28"/>
+          <w:lang w:val="pt-PT"/>
+        </w:rPr>
+        <w:t>certos exemplares</w:t>
+      </w:r>
+      <w:r>
+        <w:rPr>
+          <w:sz w:val="28"/>
+          <w:szCs w:val="28"/>
+          <w:lang w:val="pt-PT"/>
+        </w:rPr>
+        <w:t>.</w:t>
+      </w:r>
+      <w:r>
+        <w:rPr>
+          <w:sz w:val="28"/>
+          <w:szCs w:val="28"/>
+          <w:lang w:val="pt-PT"/>
+        </w:rPr>
+        <w:t xml:space="preserve"> São caracterizadas pelo seu </w:t>
+      </w:r>
+      <w:r>
+        <w:rPr>
+          <w:sz w:val="28"/>
+          <w:szCs w:val="28"/>
+          <w:u w:val="single"/>
+          <w:lang w:val="pt-PT"/>
+        </w:rPr>
+        <w:t>nome</w:t>
+      </w:r>
+      <w:r>
+        <w:rPr>
+          <w:sz w:val="28"/>
+          <w:szCs w:val="28"/>
+          <w:lang w:val="pt-PT"/>
+        </w:rPr>
+        <w:t>.</w:t>
+      </w:r>
+    </w:p>
+    <w:p>
+      <w:pPr>
+        <w:jc w:val="both"/>
+        <w:rPr>
+          <w:sz w:val="28"/>
+          <w:szCs w:val="28"/>
+          <w:lang w:val="pt-PT"/>
+        </w:rPr>
+      </w:pPr>
+    </w:p>
+    <w:p>
+      <w:pPr>
+        <w:rPr>
+          <w:sz w:val="28"/>
+          <w:szCs w:val="28"/>
+          <w:lang w:val="pt-PT"/>
+        </w:rPr>
+      </w:pPr>
+      <w:r>
+        <w:rPr>
+          <w:sz w:val="28"/>
+          <w:szCs w:val="28"/>
+          <w:lang w:val="pt-PT"/>
+        </w:rPr>
+        <w:br w:type="page"/>
+      </w:r>
+    </w:p>
+    <w:p>
+      <w:pPr>
+        <w:pStyle w:val="Heading1"/>
+        <w:rPr>
+          <w:lang w:val="pt-PT"/>
+        </w:rPr>
+      </w:pPr>
+      <w:r>
+        <w:rPr>
+          <w:lang w:val="pt-PT"/>
+        </w:rPr>
+        <w:lastRenderedPageBreak/>
+        <w:t>Diagrama UML</w:t>
+      </w:r>
+    </w:p>
+    <w:p>
+      <w:pPr>
+        <w:rPr>
+          <w:sz w:val="28"/>
+          <w:szCs w:val="28"/>
+          <w:lang w:val="pt-PT"/>
+        </w:rPr>
+      </w:pPr>
+    </w:p>
+    <w:p>
+      <w:pPr>
+        <w:jc w:val="both"/>
+        <w:rPr>
+          <w:sz w:val="28"/>
+          <w:szCs w:val="28"/>
+          <w:lang w:val="pt-PT"/>
+        </w:rPr>
+      </w:pPr>
+      <w:r>
+        <w:rPr>
+          <w:sz w:val="28"/>
+          <w:szCs w:val="28"/>
+          <w:lang w:val="pt-PT"/>
+        </w:rPr>
+        <w:tab/>
+        <w:t>O diagrama UML encontra-se em anexo</w:t>
+      </w:r>
+      <w:r>
+        <w:rPr>
+          <w:sz w:val="28"/>
+          <w:szCs w:val="28"/>
+          <w:lang w:val="pt-PT"/>
+        </w:rPr>
+        <w:t xml:space="preserve"> (</w:t>
+      </w:r>
+      <w:r>
+        <w:rPr>
+          <w:sz w:val="28"/>
+          <w:szCs w:val="28"/>
+          <w:lang w:val="pt-PT"/>
+        </w:rPr>
+        <w:t>no ficheiro</w:t>
+      </w:r>
+      <w:r>
+        <w:rPr>
+          <w:sz w:val="28"/>
+          <w:szCs w:val="28"/>
+          <w:lang w:val="pt-PT"/>
+        </w:rPr>
+        <w:t xml:space="preserve"> </w:t>
+      </w:r>
+      <w:r>
+        <w:rPr>
+          <w:b/>
+          <w:sz w:val="28"/>
+          <w:szCs w:val="28"/>
+          <w:lang w:val="pt-PT"/>
+        </w:rPr>
+        <w:t>Biblioteca_UML.</w:t>
+      </w:r>
+      <w:r>
+        <w:rPr>
+          <w:b/>
+          <w:sz w:val="28"/>
+          <w:szCs w:val="28"/>
+          <w:lang w:val="pt-PT"/>
+        </w:rPr>
+        <w:t>jpg</w:t>
+      </w:r>
+      <w:r>
+        <w:rPr>
+          <w:sz w:val="28"/>
+          <w:szCs w:val="28"/>
+          <w:lang w:val="pt-PT"/>
+        </w:rPr>
+        <w:t>).</w:t>
+      </w:r>
+    </w:p>
+    <w:p>
+      <w:pPr>
+        <w:rPr>
+          <w:lang w:val="pt-PT"/>
+        </w:rPr>
+      </w:pPr>
+    </w:p>
+    <w:p>
+      <w:pPr>
+        <w:rPr>
+          <w:lang w:val="pt-PT"/>
+        </w:rPr>
+      </w:pPr>
+    </w:p>
+    <w:p>
+      <w:pPr>
+        <w:rPr>
+          <w:lang w:val="pt-PT"/>
+        </w:rPr>
+      </w:pPr>
+    </w:p>
+    <w:p>
+      <w:pPr>
+        <w:rPr>
+          <w:lang w:val="pt-PT"/>
+        </w:rPr>
+      </w:pPr>
+    </w:p>
+    <w:p>
+      <w:pPr>
+        <w:rPr>
+          <w:lang w:val="pt-PT"/>
+        </w:rPr>
+      </w:pPr>
+    </w:p>
+    <w:p>
+      <w:pPr>
+        <w:rPr>
+          <w:lang w:val="pt-PT"/>
+        </w:rPr>
+      </w:pPr>
+    </w:p>
+    <w:p>
+      <w:pPr>
+        <w:rPr>
+          <w:lang w:val="pt-PT"/>
+        </w:rPr>
+      </w:pPr>
+    </w:p>
+    <w:p>
+      <w:pPr>
+        <w:rPr>
+          <w:lang w:val="pt-PT"/>
+        </w:rPr>
+      </w:pPr>
+    </w:p>
+    <w:p>
+      <w:pPr>
+        <w:rPr>
+          <w:lang w:val="pt-PT"/>
+        </w:rPr>
+      </w:pPr>
+    </w:p>
+    <w:p>
+      <w:pPr>
+        <w:rPr>
+          <w:lang w:val="pt-PT"/>
+        </w:rPr>
+      </w:pPr>
+    </w:p>
+    <w:p>
+      <w:pPr>
+        <w:rPr>
+          <w:lang w:val="pt-PT"/>
+        </w:rPr>
+      </w:pPr>
+    </w:p>
+    <w:p>
+      <w:pPr>
+        <w:rPr>
+          <w:lang w:val="pt-PT"/>
+        </w:rPr>
+      </w:pPr>
+    </w:p>
+    <w:p>
+      <w:pPr>
+        <w:rPr>
+          <w:lang w:val="pt-PT"/>
+        </w:rPr>
+      </w:pPr>
+    </w:p>
+    <w:p>
+      <w:pPr>
+        <w:rPr>
+          <w:lang w:val="pt-PT"/>
+        </w:rPr>
+      </w:pPr>
+    </w:p>
+    <w:p>
+      <w:pPr>
+        <w:rPr>
+          <w:lang w:val="pt-PT"/>
+        </w:rPr>
+      </w:pPr>
+    </w:p>
+    <w:p>
+      <w:pPr>
+        <w:rPr>
+          <w:lang w:val="pt-PT"/>
+        </w:rPr>
+      </w:pPr>
+    </w:p>
+    <w:p>
+      <w:pPr>
+        <w:rPr>
+          <w:lang w:val="pt-PT"/>
+        </w:rPr>
+      </w:pPr>
+    </w:p>
+    <w:p>
+      <w:pPr>
+        <w:rPr>
+          <w:lang w:val="pt-PT"/>
+        </w:rPr>
+      </w:pPr>
+    </w:p>
+    <w:p>
+      <w:pPr>
+        <w:rPr>
+          <w:lang w:val="pt-PT"/>
+        </w:rPr>
+      </w:pPr>
+    </w:p>
+    <w:p>
+      <w:pPr>
+        <w:pStyle w:val="Heading1"/>
+        <w:rPr>
+          <w:lang w:val="pt-PT"/>
+        </w:rPr>
+      </w:pPr>
+      <w:r>
+        <w:rPr>
+          <w:lang w:val="pt-PT"/>
+        </w:rPr>
+        <w:lastRenderedPageBreak/>
+        <w:t>Modelo Relacional</w:t>
+      </w:r>
+    </w:p>
+    <w:p>
+      <w:pPr>
+        <w:rPr>
+          <w:sz w:val="28"/>
+          <w:szCs w:val="28"/>
+          <w:lang w:val="pt-PT"/>
+        </w:rPr>
+      </w:pPr>
+      <w:r>
+        <w:rPr>
+          <w:sz w:val="28"/>
+          <w:szCs w:val="28"/>
+          <w:lang w:val="pt-PT"/>
+        </w:rPr>
+        <w:t>Utilizador(</w:t>
+      </w:r>
+      <w:r>
+        <w:rPr>
+          <w:sz w:val="28"/>
+          <w:szCs w:val="28"/>
+          <w:u w:val="single"/>
+          <w:lang w:val="pt-PT"/>
+        </w:rPr>
+        <w:t>CartaoCidadao</w:t>
+      </w:r>
+      <w:r>
+        <w:rPr>
+          <w:sz w:val="28"/>
+          <w:szCs w:val="28"/>
+          <w:lang w:val="pt-PT"/>
+        </w:rPr>
+        <w:t>, Nome, DataNascimento, Telefone)</w:t>
+      </w:r>
+    </w:p>
+    <w:p>
+      <w:pPr>
+        <w:rPr>
+          <w:sz w:val="28"/>
+          <w:szCs w:val="28"/>
+          <w:lang w:val="pt-PT"/>
+        </w:rPr>
+      </w:pPr>
+      <w:r>
+        <w:rPr>
+          <w:sz w:val="28"/>
+          <w:szCs w:val="28"/>
+          <w:lang w:val="pt-PT"/>
+        </w:rPr>
+        <w:t>CartaoCidadao -&gt; {Nome, DataNascimento, Telefone}</w:t>
+      </w:r>
+    </w:p>
+    <w:p>
+      <w:pPr>
+        <w:rPr>
+          <w:sz w:val="28"/>
+          <w:szCs w:val="28"/>
+          <w:lang w:val="pt-PT"/>
+        </w:rPr>
+      </w:pPr>
+    </w:p>
+    <w:p>
+      <w:pPr>
+        <w:rPr>
+          <w:sz w:val="28"/>
+          <w:szCs w:val="28"/>
+          <w:lang w:val="pt-PT"/>
+        </w:rPr>
+      </w:pPr>
+      <w:r>
+        <w:rPr>
+          <w:sz w:val="28"/>
+          <w:szCs w:val="28"/>
+          <w:lang w:val="pt-PT"/>
+        </w:rPr>
+        <w:t>Funcionario(</w:t>
+      </w:r>
+      <w:r>
+        <w:rPr>
+          <w:sz w:val="28"/>
+          <w:szCs w:val="28"/>
+          <w:u w:val="single"/>
+          <w:lang w:val="pt-PT"/>
+        </w:rPr>
+        <w:t>CartaoCidadao</w:t>
+      </w:r>
+      <w:r>
+        <w:rPr>
+          <w:sz w:val="28"/>
+          <w:szCs w:val="28"/>
+          <w:lang w:val="pt-PT"/>
+        </w:rPr>
+        <w:t>, Nome, DataNascimento, Telefone, Salario, Contribuinte, Morada, HoraEntrada, HoraSaida)</w:t>
+      </w:r>
+    </w:p>
+    <w:p>
+      <w:pPr>
+        <w:rPr>
+          <w:sz w:val="28"/>
+          <w:szCs w:val="28"/>
+          <w:lang w:val="pt-PT"/>
+        </w:rPr>
+      </w:pPr>
+      <w:r>
+        <w:rPr>
+          <w:sz w:val="28"/>
+          <w:szCs w:val="28"/>
+          <w:lang w:val="pt-PT"/>
+        </w:rPr>
+        <w:t>CartaoCidadao -&gt; {Nome, DataNascimento, Telefone, Salario, Contribuinte, Morada, HotaEntrada, HoraSaida}</w:t>
+      </w:r>
+    </w:p>
+    <w:p>
+      <w:pPr>
+        <w:rPr>
+          <w:sz w:val="28"/>
+          <w:szCs w:val="28"/>
+          <w:lang w:val="pt-PT"/>
+        </w:rPr>
+      </w:pPr>
+    </w:p>
+    <w:p>
+      <w:pPr>
+        <w:rPr>
+          <w:sz w:val="28"/>
+          <w:szCs w:val="28"/>
+          <w:lang w:val="pt-PT"/>
+        </w:rPr>
+      </w:pPr>
+      <w:r>
+        <w:rPr>
+          <w:sz w:val="28"/>
+          <w:szCs w:val="28"/>
+          <w:lang w:val="pt-PT"/>
+        </w:rPr>
+        <w:t>Reserva(</w:t>
+      </w:r>
+      <w:r>
+        <w:rPr>
+          <w:sz w:val="28"/>
+          <w:szCs w:val="28"/>
+          <w:u w:val="single"/>
+          <w:lang w:val="pt-PT"/>
+        </w:rPr>
+        <w:t>IDReserva</w:t>
+      </w:r>
+      <w:r>
+        <w:rPr>
+          <w:sz w:val="28"/>
+          <w:szCs w:val="28"/>
+          <w:lang w:val="pt-PT"/>
+        </w:rPr>
+        <w:t>, Motivo, Data, Hora, Duracao)</w:t>
+      </w:r>
+    </w:p>
+    <w:p>
+      <w:pPr>
+        <w:rPr>
+          <w:sz w:val="28"/>
+          <w:szCs w:val="28"/>
+          <w:lang w:val="pt-PT"/>
+        </w:rPr>
+      </w:pPr>
+      <w:r>
+        <w:rPr>
+          <w:sz w:val="28"/>
+          <w:szCs w:val="28"/>
+          <w:lang w:val="pt-PT"/>
+        </w:rPr>
+        <w:t>IDReserva</w:t>
+      </w:r>
+      <w:r>
+        <w:rPr>
+          <w:sz w:val="28"/>
+          <w:szCs w:val="28"/>
+          <w:lang w:val="pt-PT"/>
+        </w:rPr>
+        <w:t xml:space="preserve"> -&gt;</w:t>
+      </w:r>
+      <w:r>
+        <w:rPr>
+          <w:sz w:val="28"/>
+          <w:szCs w:val="28"/>
+          <w:lang w:val="pt-PT"/>
+        </w:rPr>
+        <w:t xml:space="preserve"> </w:t>
+      </w:r>
+      <w:r>
+        <w:rPr>
+          <w:sz w:val="28"/>
+          <w:szCs w:val="28"/>
+          <w:lang w:val="pt-PT"/>
+        </w:rPr>
+        <w:t>{</w:t>
+      </w:r>
+      <w:r>
+        <w:rPr>
+          <w:sz w:val="28"/>
+          <w:szCs w:val="28"/>
+          <w:lang w:val="pt-PT"/>
+        </w:rPr>
+        <w:t>Motivo, Data, Hora, Duracao</w:t>
+      </w:r>
+      <w:r>
+        <w:rPr>
+          <w:sz w:val="28"/>
+          <w:szCs w:val="28"/>
+          <w:lang w:val="pt-PT"/>
+        </w:rPr>
+        <w:t>}</w:t>
+      </w:r>
+    </w:p>
+    <w:p>
+      <w:pPr>
+        <w:rPr>
+          <w:sz w:val="28"/>
+          <w:szCs w:val="28"/>
+          <w:lang w:val="pt-PT"/>
+        </w:rPr>
+      </w:pPr>
+    </w:p>
+    <w:p>
+      <w:pPr>
+        <w:rPr>
+          <w:sz w:val="28"/>
+          <w:szCs w:val="28"/>
+          <w:lang w:val="pt-PT"/>
+        </w:rPr>
+      </w:pPr>
+      <w:r>
+        <w:rPr>
+          <w:sz w:val="28"/>
+          <w:szCs w:val="28"/>
+          <w:lang w:val="pt-PT"/>
+        </w:rPr>
+        <w:t>Sala(</w:t>
+      </w:r>
+      <w:r>
+        <w:rPr>
+          <w:sz w:val="28"/>
+          <w:szCs w:val="28"/>
+          <w:u w:val="single"/>
+          <w:lang w:val="pt-PT"/>
+        </w:rPr>
+        <w:t>Numero</w:t>
+      </w:r>
+      <w:r>
+        <w:rPr>
+          <w:sz w:val="28"/>
+          <w:szCs w:val="28"/>
+          <w:lang w:val="pt-PT"/>
+        </w:rPr>
+        <w:t>, Tipo, Capacidade)</w:t>
+      </w:r>
+    </w:p>
+    <w:p>
+      <w:pPr>
+        <w:rPr>
+          <w:sz w:val="28"/>
+          <w:szCs w:val="28"/>
+          <w:lang w:val="pt-PT"/>
+        </w:rPr>
+      </w:pPr>
+      <w:r>
+        <w:rPr>
+          <w:sz w:val="28"/>
+          <w:szCs w:val="28"/>
+          <w:lang w:val="pt-PT"/>
+        </w:rPr>
+        <w:t>Numero -&gt; {Tipo, Capacidade}</w:t>
+      </w:r>
+    </w:p>
+    <w:p>
+      <w:pPr>
+        <w:rPr>
+          <w:sz w:val="28"/>
+          <w:szCs w:val="28"/>
+          <w:lang w:val="pt-PT"/>
+        </w:rPr>
+      </w:pPr>
+    </w:p>
+    <w:p>
+      <w:pPr>
+        <w:rPr>
+          <w:sz w:val="28"/>
+          <w:szCs w:val="28"/>
+          <w:lang w:val="pt-PT"/>
+        </w:rPr>
+      </w:pPr>
+      <w:r>
+        <w:rPr>
+          <w:sz w:val="28"/>
+          <w:szCs w:val="28"/>
+          <w:lang w:val="pt-PT"/>
+        </w:rPr>
+        <w:t>Equipamento(</w:t>
+      </w:r>
+      <w:r>
+        <w:rPr>
+          <w:sz w:val="28"/>
+          <w:szCs w:val="28"/>
+          <w:u w:val="single"/>
+          <w:lang w:val="pt-PT"/>
+        </w:rPr>
+        <w:t>IDEquipamento</w:t>
+      </w:r>
+      <w:r>
+        <w:rPr>
+          <w:sz w:val="28"/>
+          <w:szCs w:val="28"/>
+          <w:lang w:val="pt-PT"/>
+        </w:rPr>
+        <w:t>, Marca, Modelo)</w:t>
+      </w:r>
+    </w:p>
+    <w:p>
+      <w:pPr>
+        <w:rPr>
+          <w:sz w:val="28"/>
+          <w:szCs w:val="28"/>
+          <w:lang w:val="pt-PT"/>
+        </w:rPr>
+      </w:pPr>
+      <w:r>
+        <w:rPr>
+          <w:sz w:val="28"/>
+          <w:szCs w:val="28"/>
+          <w:lang w:val="pt-PT"/>
+        </w:rPr>
+        <w:t>IDEquipamento</w:t>
+      </w:r>
+      <w:r>
+        <w:rPr>
+          <w:sz w:val="28"/>
+          <w:szCs w:val="28"/>
+          <w:lang w:val="pt-PT"/>
+        </w:rPr>
+        <w:t xml:space="preserve"> -&gt;</w:t>
+      </w:r>
+      <w:r>
+        <w:rPr>
+          <w:sz w:val="28"/>
+          <w:szCs w:val="28"/>
+          <w:lang w:val="pt-PT"/>
+        </w:rPr>
+        <w:t xml:space="preserve"> </w:t>
+      </w:r>
+      <w:r>
+        <w:rPr>
+          <w:sz w:val="28"/>
+          <w:szCs w:val="28"/>
+          <w:lang w:val="pt-PT"/>
+        </w:rPr>
+        <w:t>{</w:t>
+      </w:r>
+      <w:r>
+        <w:rPr>
+          <w:sz w:val="28"/>
+          <w:szCs w:val="28"/>
+          <w:lang w:val="pt-PT"/>
+        </w:rPr>
+        <w:t>Marca, Modelo</w:t>
+      </w:r>
+      <w:r>
+        <w:rPr>
+          <w:sz w:val="28"/>
+          <w:szCs w:val="28"/>
+          <w:lang w:val="pt-PT"/>
+        </w:rPr>
+        <w:t>}</w:t>
+      </w:r>
+    </w:p>
+    <w:p>
+      <w:pPr>
+        <w:rPr>
+          <w:sz w:val="28"/>
+          <w:szCs w:val="28"/>
+          <w:lang w:val="pt-PT"/>
+        </w:rPr>
+      </w:pPr>
+    </w:p>
+    <w:p>
+      <w:pPr>
+        <w:rPr>
+          <w:sz w:val="28"/>
+          <w:szCs w:val="28"/>
+          <w:lang w:val="pt-PT"/>
+        </w:rPr>
+      </w:pPr>
+      <w:r>
+        <w:rPr>
+          <w:sz w:val="28"/>
+          <w:szCs w:val="28"/>
+          <w:lang w:val="pt-PT"/>
+        </w:rPr>
+        <w:t>TipoEquipamento(</w:t>
+      </w:r>
+      <w:r>
+        <w:rPr>
+          <w:sz w:val="28"/>
+          <w:szCs w:val="28"/>
+          <w:u w:val="single"/>
+          <w:lang w:val="pt-PT"/>
+        </w:rPr>
+        <w:t>Nome</w:t>
+      </w:r>
+      <w:r>
+        <w:rPr>
+          <w:sz w:val="28"/>
+          <w:szCs w:val="28"/>
+          <w:lang w:val="pt-PT"/>
+        </w:rPr>
+        <w:t>, Proposito)</w:t>
+      </w:r>
+    </w:p>
+    <w:p>
+      <w:pPr>
+        <w:rPr>
+          <w:sz w:val="28"/>
+          <w:szCs w:val="28"/>
+          <w:lang w:val="pt-PT"/>
+        </w:rPr>
+      </w:pPr>
+      <w:r>
+        <w:rPr>
+          <w:sz w:val="28"/>
+          <w:szCs w:val="28"/>
+          <w:lang w:val="pt-PT"/>
+        </w:rPr>
+        <w:t>Nome</w:t>
+      </w:r>
+      <w:r>
+        <w:rPr>
+          <w:sz w:val="28"/>
+          <w:szCs w:val="28"/>
+          <w:lang w:val="pt-PT"/>
+        </w:rPr>
+        <w:t xml:space="preserve"> -&gt;</w:t>
+      </w:r>
+      <w:r>
+        <w:rPr>
+          <w:sz w:val="28"/>
+          <w:szCs w:val="28"/>
+          <w:lang w:val="pt-PT"/>
+        </w:rPr>
+        <w:t xml:space="preserve"> </w:t>
+      </w:r>
+      <w:r>
+        <w:rPr>
+          <w:sz w:val="28"/>
+          <w:szCs w:val="28"/>
+          <w:lang w:val="pt-PT"/>
+        </w:rPr>
+        <w:t>{</w:t>
+      </w:r>
+      <w:r>
+        <w:rPr>
+          <w:sz w:val="28"/>
+          <w:szCs w:val="28"/>
+          <w:lang w:val="pt-PT"/>
+        </w:rPr>
+        <w:t>Proposito</w:t>
+      </w:r>
+      <w:r>
+        <w:rPr>
+          <w:sz w:val="28"/>
+          <w:szCs w:val="28"/>
+          <w:lang w:val="pt-PT"/>
+        </w:rPr>
+        <w:t>}</w:t>
+      </w:r>
+    </w:p>
+    <w:p>
+      <w:pPr>
+        <w:rPr>
+          <w:sz w:val="28"/>
+          <w:szCs w:val="28"/>
+          <w:lang w:val="pt-PT"/>
+        </w:rPr>
+      </w:pPr>
+    </w:p>
+    <w:p>
+      <w:pPr>
+        <w:rPr>
+          <w:sz w:val="28"/>
+          <w:szCs w:val="28"/>
+          <w:lang w:val="pt-PT"/>
+        </w:rPr>
+      </w:pPr>
+      <w:r>
+        <w:rPr>
+          <w:sz w:val="28"/>
+          <w:szCs w:val="28"/>
+          <w:lang w:val="pt-PT"/>
+        </w:rPr>
+        <w:t>Requisicao(</w:t>
+      </w:r>
+      <w:r>
+        <w:rPr>
+          <w:sz w:val="28"/>
+          <w:szCs w:val="28"/>
+          <w:u w:val="single"/>
+          <w:lang w:val="pt-PT"/>
+        </w:rPr>
+        <w:t>IDRequisicao</w:t>
+      </w:r>
+      <w:r>
+        <w:rPr>
+          <w:sz w:val="28"/>
+          <w:szCs w:val="28"/>
+          <w:lang w:val="pt-PT"/>
+        </w:rPr>
+        <w:t xml:space="preserve">, </w:t>
       </w:r>
       <w:bookmarkStart w:id="0" w:name="_GoBack"/>
       <w:bookmarkEnd w:id="0"/>
-      <w:r>
-        <w:rPr>
-          <w:sz w:val="28"/>
-          <w:szCs w:val="28"/>
-          <w:lang w:val="pt-PT"/>
-        </w:rPr>
-        <w:t xml:space="preserve">. </w:t>
-      </w:r>
-    </w:p>
-    <w:p>
-      <w:pPr>
-        <w:jc w:val="both"/>
-        <w:rPr>
-          <w:sz w:val="28"/>
-          <w:szCs w:val="28"/>
-          <w:lang w:val="pt-PT"/>
-        </w:rPr>
-      </w:pPr>
-      <w:r>
-        <w:rPr>
-          <w:sz w:val="28"/>
-          <w:szCs w:val="28"/>
-          <w:lang w:val="pt-PT"/>
-        </w:rPr>
-        <w:tab/>
-        <w:t xml:space="preserve">Um livro é caracterizado por uma </w:t>
-      </w:r>
-      <w:r>
-        <w:rPr>
-          <w:sz w:val="28"/>
-          <w:szCs w:val="28"/>
-          <w:u w:val="single"/>
-          <w:lang w:val="pt-PT"/>
-        </w:rPr>
-        <w:t>e</w:t>
-      </w:r>
-      <w:r>
-        <w:rPr>
-          <w:sz w:val="28"/>
-          <w:szCs w:val="28"/>
-          <w:u w:val="single"/>
-          <w:lang w:val="pt-PT"/>
-        </w:rPr>
-        <w:t>ditora</w:t>
-      </w:r>
-      <w:r>
-        <w:rPr>
-          <w:sz w:val="28"/>
-          <w:szCs w:val="28"/>
-          <w:lang w:val="pt-PT"/>
-        </w:rPr>
-        <w:t xml:space="preserve"> e pelo </w:t>
-      </w:r>
-      <w:r>
-        <w:rPr>
-          <w:sz w:val="28"/>
-          <w:szCs w:val="28"/>
-          <w:u w:val="single"/>
-          <w:lang w:val="pt-PT"/>
-        </w:rPr>
-        <w:t>número da edição</w:t>
-      </w:r>
-      <w:r>
-        <w:rPr>
-          <w:sz w:val="28"/>
-          <w:szCs w:val="28"/>
-          <w:lang w:val="pt-PT"/>
-        </w:rPr>
-        <w:t xml:space="preserve">, sendo que está associado a pelo menos um </w:t>
-      </w:r>
-      <w:r>
-        <w:rPr>
-          <w:b/>
-          <w:sz w:val="28"/>
-          <w:szCs w:val="28"/>
-          <w:lang w:val="pt-PT"/>
-        </w:rPr>
-        <w:t>Autor</w:t>
-      </w:r>
-      <w:r>
-        <w:rPr>
-          <w:sz w:val="28"/>
-          <w:szCs w:val="28"/>
-          <w:lang w:val="pt-PT"/>
-        </w:rPr>
-        <w:t xml:space="preserve"> (cada autor tem um </w:t>
-      </w:r>
-      <w:r>
-        <w:rPr>
-          <w:sz w:val="28"/>
-          <w:szCs w:val="28"/>
-          <w:u w:val="single"/>
-          <w:lang w:val="pt-PT"/>
-        </w:rPr>
-        <w:t>ID</w:t>
-      </w:r>
-      <w:r>
-        <w:rPr>
-          <w:sz w:val="28"/>
-          <w:szCs w:val="28"/>
-          <w:lang w:val="pt-PT"/>
-        </w:rPr>
-        <w:t xml:space="preserve"> e um </w:t>
-      </w:r>
-      <w:r>
-        <w:rPr>
-          <w:sz w:val="28"/>
-          <w:szCs w:val="28"/>
-          <w:u w:val="single"/>
-          <w:lang w:val="pt-PT"/>
-        </w:rPr>
-        <w:t>nome</w:t>
-      </w:r>
-      <w:r>
-        <w:rPr>
-          <w:sz w:val="28"/>
-          <w:szCs w:val="28"/>
-          <w:lang w:val="pt-PT"/>
-        </w:rPr>
-        <w:t>)</w:t>
-      </w:r>
-      <w:r>
-        <w:rPr>
-          <w:sz w:val="28"/>
-          <w:szCs w:val="28"/>
-          <w:lang w:val="pt-PT"/>
-        </w:rPr>
-        <w:t>.</w:t>
-      </w:r>
-      <w:r>
-        <w:rPr>
-          <w:sz w:val="28"/>
-          <w:szCs w:val="28"/>
-          <w:lang w:val="pt-PT"/>
-        </w:rPr>
-        <w:t xml:space="preserve"> </w:t>
-      </w:r>
-    </w:p>
-    <w:p>
-      <w:pPr>
-        <w:ind w:firstLine="720"/>
-        <w:jc w:val="both"/>
-        <w:rPr>
-          <w:sz w:val="28"/>
-          <w:szCs w:val="28"/>
-          <w:lang w:val="pt-PT"/>
-        </w:rPr>
-      </w:pPr>
-      <w:r>
-        <w:rPr>
-          <w:sz w:val="28"/>
-          <w:szCs w:val="28"/>
-          <w:lang w:val="pt-PT"/>
-        </w:rPr>
-        <w:t xml:space="preserve">Um filme distingue-se pelo </w:t>
-      </w:r>
-      <w:r>
-        <w:rPr>
-          <w:sz w:val="28"/>
-          <w:szCs w:val="28"/>
-          <w:u w:val="single"/>
-          <w:lang w:val="pt-PT"/>
-        </w:rPr>
-        <w:t>r</w:t>
-      </w:r>
-      <w:r>
-        <w:rPr>
-          <w:sz w:val="28"/>
-          <w:szCs w:val="28"/>
-          <w:u w:val="single"/>
-          <w:lang w:val="pt-PT"/>
-        </w:rPr>
-        <w:t>ealizador</w:t>
-      </w:r>
-      <w:r>
-        <w:rPr>
-          <w:sz w:val="28"/>
-          <w:szCs w:val="28"/>
-          <w:lang w:val="pt-PT"/>
-        </w:rPr>
-        <w:t xml:space="preserve"> e pelo </w:t>
-      </w:r>
-      <w:r>
-        <w:rPr>
-          <w:sz w:val="28"/>
-          <w:szCs w:val="28"/>
-          <w:u w:val="single"/>
-          <w:lang w:val="pt-PT"/>
-        </w:rPr>
-        <w:t>e</w:t>
-      </w:r>
-      <w:r>
-        <w:rPr>
-          <w:sz w:val="28"/>
-          <w:szCs w:val="28"/>
-          <w:u w:val="single"/>
-          <w:lang w:val="pt-PT"/>
-        </w:rPr>
-        <w:t>stúdio</w:t>
-      </w:r>
-      <w:r>
-        <w:rPr>
-          <w:sz w:val="28"/>
-          <w:szCs w:val="28"/>
-          <w:lang w:val="pt-PT"/>
-        </w:rPr>
-        <w:t>.</w:t>
-      </w:r>
-      <w:r>
-        <w:rPr>
-          <w:sz w:val="28"/>
-          <w:szCs w:val="28"/>
-          <w:lang w:val="pt-PT"/>
-        </w:rPr>
-        <w:t xml:space="preserve"> </w:t>
-      </w:r>
-    </w:p>
-    <w:p>
-      <w:pPr>
-        <w:ind w:firstLine="720"/>
-        <w:jc w:val="both"/>
-        <w:rPr>
-          <w:sz w:val="28"/>
-          <w:szCs w:val="28"/>
-          <w:lang w:val="pt-PT"/>
-        </w:rPr>
-      </w:pPr>
-      <w:r>
-        <w:rPr>
-          <w:sz w:val="28"/>
-          <w:szCs w:val="28"/>
-          <w:lang w:val="pt-PT"/>
-        </w:rPr>
-        <w:t>Um álbum</w:t>
-      </w:r>
-      <w:r>
-        <w:rPr>
-          <w:sz w:val="28"/>
-          <w:szCs w:val="28"/>
-          <w:lang w:val="pt-PT"/>
-        </w:rPr>
-        <w:t xml:space="preserve"> define-se pelo seu </w:t>
-      </w:r>
-      <w:r>
-        <w:rPr>
-          <w:sz w:val="28"/>
-          <w:szCs w:val="28"/>
-          <w:u w:val="single"/>
-          <w:lang w:val="pt-PT"/>
-        </w:rPr>
-        <w:t>produtor</w:t>
-      </w:r>
-      <w:r>
-        <w:rPr>
-          <w:sz w:val="28"/>
-          <w:szCs w:val="28"/>
-          <w:lang w:val="pt-PT"/>
-        </w:rPr>
-        <w:t xml:space="preserve">. </w:t>
-      </w:r>
-    </w:p>
-    <w:p>
-      <w:pPr>
-        <w:jc w:val="both"/>
-        <w:rPr>
-          <w:sz w:val="28"/>
-          <w:szCs w:val="28"/>
-          <w:lang w:val="pt-PT"/>
-        </w:rPr>
-      </w:pPr>
-      <w:r>
-        <w:rPr>
-          <w:sz w:val="28"/>
-          <w:szCs w:val="28"/>
-          <w:lang w:val="pt-PT"/>
-        </w:rPr>
-        <w:t xml:space="preserve">Note-se que um álbum conta com a participação de pelo menos um </w:t>
-      </w:r>
-      <w:r>
-        <w:rPr>
-          <w:b/>
-          <w:sz w:val="28"/>
-          <w:szCs w:val="28"/>
-          <w:lang w:val="pt-PT"/>
-        </w:rPr>
-        <w:t>Artista</w:t>
-      </w:r>
-      <w:r>
-        <w:rPr>
-          <w:sz w:val="28"/>
-          <w:szCs w:val="28"/>
-          <w:lang w:val="pt-PT"/>
-        </w:rPr>
-        <w:t>, sendo este caracterizado</w:t>
-      </w:r>
-      <w:r>
-        <w:rPr>
-          <w:sz w:val="28"/>
-          <w:szCs w:val="28"/>
-          <w:lang w:val="pt-PT"/>
-        </w:rPr>
-        <w:t xml:space="preserve"> por um </w:t>
-      </w:r>
-      <w:r>
-        <w:rPr>
-          <w:sz w:val="28"/>
-          <w:szCs w:val="28"/>
-          <w:u w:val="single"/>
-          <w:lang w:val="pt-PT"/>
-        </w:rPr>
-        <w:t>ID</w:t>
-      </w:r>
-      <w:r>
-        <w:rPr>
-          <w:sz w:val="28"/>
-          <w:szCs w:val="28"/>
-          <w:lang w:val="pt-PT"/>
-        </w:rPr>
-        <w:t xml:space="preserve"> e pelo seu </w:t>
-      </w:r>
-      <w:r>
-        <w:rPr>
-          <w:sz w:val="28"/>
-          <w:szCs w:val="28"/>
-          <w:u w:val="single"/>
-          <w:lang w:val="pt-PT"/>
-        </w:rPr>
-        <w:t>nome</w:t>
-      </w:r>
-      <w:r>
-        <w:rPr>
-          <w:sz w:val="28"/>
-          <w:szCs w:val="28"/>
-          <w:lang w:val="pt-PT"/>
-        </w:rPr>
-        <w:t>.</w:t>
-      </w:r>
-    </w:p>
-    <w:p>
-      <w:pPr>
-        <w:jc w:val="both"/>
-        <w:rPr>
-          <w:sz w:val="28"/>
-          <w:szCs w:val="28"/>
-          <w:lang w:val="pt-PT"/>
-        </w:rPr>
-      </w:pPr>
-      <w:r>
-        <w:rPr>
-          <w:sz w:val="28"/>
-          <w:szCs w:val="28"/>
-          <w:lang w:val="pt-PT"/>
-        </w:rPr>
-        <w:tab/>
-        <w:t xml:space="preserve">Um software classifica-se pela sua </w:t>
-      </w:r>
-      <w:r>
-        <w:rPr>
-          <w:sz w:val="28"/>
-          <w:szCs w:val="28"/>
-          <w:u w:val="single"/>
-          <w:lang w:val="pt-PT"/>
-        </w:rPr>
-        <w:t>versão</w:t>
-      </w:r>
-      <w:r>
-        <w:rPr>
-          <w:sz w:val="28"/>
-          <w:szCs w:val="28"/>
-          <w:lang w:val="pt-PT"/>
-        </w:rPr>
-        <w:t xml:space="preserve"> e pelo </w:t>
-      </w:r>
-      <w:proofErr w:type="spellStart"/>
-      <w:r>
-        <w:rPr>
-          <w:sz w:val="28"/>
-          <w:szCs w:val="28"/>
-          <w:u w:val="single"/>
-          <w:lang w:val="pt-PT"/>
-        </w:rPr>
-        <w:t>developer</w:t>
-      </w:r>
-      <w:proofErr w:type="spellEnd"/>
-      <w:r>
-        <w:rPr>
-          <w:sz w:val="28"/>
-          <w:szCs w:val="28"/>
-          <w:lang w:val="pt-PT"/>
-        </w:rPr>
-        <w:t>.</w:t>
-      </w:r>
-    </w:p>
-    <w:p>
-      <w:pPr>
-        <w:jc w:val="both"/>
-        <w:rPr>
-          <w:sz w:val="28"/>
-          <w:szCs w:val="28"/>
-          <w:lang w:val="pt-PT"/>
-        </w:rPr>
-      </w:pPr>
-      <w:r>
-        <w:rPr>
-          <w:sz w:val="28"/>
-          <w:szCs w:val="28"/>
-          <w:lang w:val="pt-PT"/>
-        </w:rPr>
-        <w:tab/>
-      </w:r>
-      <w:r>
-        <w:rPr>
-          <w:sz w:val="28"/>
-          <w:szCs w:val="28"/>
-          <w:lang w:val="pt-PT"/>
-        </w:rPr>
-        <w:t xml:space="preserve">Caso um utilizador esteja atrasado na devolução de um exemplar, a classe de associação </w:t>
-      </w:r>
-      <w:r>
-        <w:rPr>
-          <w:b/>
-          <w:sz w:val="28"/>
-          <w:szCs w:val="28"/>
-          <w:lang w:val="pt-PT"/>
-        </w:rPr>
-        <w:t>Atraso</w:t>
-      </w:r>
-      <w:r>
-        <w:rPr>
-          <w:sz w:val="28"/>
-          <w:szCs w:val="28"/>
-          <w:lang w:val="pt-PT"/>
-        </w:rPr>
-        <w:t xml:space="preserve"> guard</w:t>
-      </w:r>
-      <w:r>
-        <w:rPr>
-          <w:sz w:val="28"/>
-          <w:szCs w:val="28"/>
-          <w:lang w:val="pt-PT"/>
-        </w:rPr>
-        <w:t xml:space="preserve">a informação sobre os </w:t>
-      </w:r>
-      <w:r>
-        <w:rPr>
-          <w:sz w:val="28"/>
-          <w:szCs w:val="28"/>
-          <w:u w:val="single"/>
-          <w:lang w:val="pt-PT"/>
-        </w:rPr>
-        <w:t>dias de atraso</w:t>
-      </w:r>
-      <w:r>
-        <w:rPr>
-          <w:sz w:val="28"/>
-          <w:szCs w:val="28"/>
-          <w:lang w:val="pt-PT"/>
-        </w:rPr>
-        <w:t xml:space="preserve"> e a </w:t>
-      </w:r>
-      <w:r>
-        <w:rPr>
-          <w:sz w:val="28"/>
-          <w:szCs w:val="28"/>
-          <w:u w:val="single"/>
-          <w:lang w:val="pt-PT"/>
-        </w:rPr>
-        <w:t>multa</w:t>
-      </w:r>
-      <w:r>
-        <w:rPr>
-          <w:sz w:val="28"/>
-          <w:szCs w:val="28"/>
-          <w:lang w:val="pt-PT"/>
-        </w:rPr>
-        <w:t>.</w:t>
-      </w:r>
-    </w:p>
-    <w:p>
-      <w:pPr>
-        <w:jc w:val="both"/>
-        <w:rPr>
-          <w:sz w:val="28"/>
-          <w:szCs w:val="28"/>
-          <w:lang w:val="pt-PT"/>
-        </w:rPr>
-      </w:pPr>
-      <w:r>
-        <w:rPr>
-          <w:sz w:val="28"/>
-          <w:szCs w:val="28"/>
-          <w:lang w:val="pt-PT"/>
-        </w:rPr>
-        <w:tab/>
-        <w:t xml:space="preserve">Os utilizadores podem também usufruir de </w:t>
-      </w:r>
-      <w:r>
-        <w:rPr>
-          <w:b/>
-          <w:sz w:val="28"/>
-          <w:szCs w:val="28"/>
-          <w:lang w:val="pt-PT"/>
-        </w:rPr>
-        <w:t>Salas</w:t>
-      </w:r>
-      <w:r>
-        <w:rPr>
-          <w:sz w:val="28"/>
-          <w:szCs w:val="28"/>
-          <w:lang w:val="pt-PT"/>
-        </w:rPr>
-        <w:t xml:space="preserve"> disponíveis para </w:t>
-      </w:r>
-      <w:r>
-        <w:rPr>
-          <w:b/>
-          <w:sz w:val="28"/>
-          <w:szCs w:val="28"/>
-          <w:lang w:val="pt-PT"/>
-        </w:rPr>
-        <w:t>Reserva</w:t>
-      </w:r>
-      <w:r>
-        <w:rPr>
-          <w:sz w:val="28"/>
-          <w:szCs w:val="28"/>
-          <w:lang w:val="pt-PT"/>
-        </w:rPr>
-        <w:t>.</w:t>
-      </w:r>
-      <w:r>
-        <w:rPr>
-          <w:sz w:val="28"/>
-          <w:szCs w:val="28"/>
-          <w:lang w:val="pt-PT"/>
-        </w:rPr>
-        <w:t xml:space="preserve"> </w:t>
-      </w:r>
-    </w:p>
-    <w:p>
-      <w:pPr>
-        <w:ind w:firstLine="720"/>
-        <w:jc w:val="both"/>
-        <w:rPr>
-          <w:sz w:val="28"/>
-          <w:szCs w:val="28"/>
-          <w:lang w:val="pt-PT"/>
-        </w:rPr>
-      </w:pPr>
-      <w:r>
-        <w:rPr>
-          <w:sz w:val="28"/>
-          <w:szCs w:val="28"/>
-          <w:lang w:val="pt-PT"/>
-        </w:rPr>
-        <w:t xml:space="preserve">As salas são caracterizadas por um </w:t>
-      </w:r>
-      <w:r>
-        <w:rPr>
-          <w:sz w:val="28"/>
-          <w:szCs w:val="28"/>
-          <w:u w:val="single"/>
-          <w:lang w:val="pt-PT"/>
-        </w:rPr>
-        <w:t>número</w:t>
-      </w:r>
-      <w:r>
-        <w:rPr>
-          <w:sz w:val="28"/>
-          <w:szCs w:val="28"/>
-          <w:lang w:val="pt-PT"/>
-        </w:rPr>
-        <w:t xml:space="preserve">, um </w:t>
-      </w:r>
-      <w:r>
-        <w:rPr>
-          <w:sz w:val="28"/>
-          <w:szCs w:val="28"/>
-          <w:u w:val="single"/>
-          <w:lang w:val="pt-PT"/>
-        </w:rPr>
-        <w:t>tipo de sala</w:t>
-      </w:r>
-      <w:r>
-        <w:rPr>
-          <w:sz w:val="28"/>
-          <w:szCs w:val="28"/>
-          <w:lang w:val="pt-PT"/>
-        </w:rPr>
-        <w:t xml:space="preserve"> e </w:t>
-      </w:r>
-      <w:r>
-        <w:rPr>
-          <w:sz w:val="28"/>
-          <w:szCs w:val="28"/>
-          <w:u w:val="single"/>
-          <w:lang w:val="pt-PT"/>
-        </w:rPr>
-        <w:t>capacidade</w:t>
-      </w:r>
-      <w:r>
-        <w:rPr>
-          <w:sz w:val="28"/>
-          <w:szCs w:val="28"/>
-          <w:lang w:val="pt-PT"/>
-        </w:rPr>
-        <w:t xml:space="preserve">. Têm também </w:t>
-      </w:r>
-      <w:r>
-        <w:rPr>
-          <w:b/>
-          <w:sz w:val="28"/>
-          <w:szCs w:val="28"/>
-          <w:lang w:val="pt-PT"/>
-        </w:rPr>
-        <w:t>Equipamento</w:t>
-      </w:r>
-      <w:r>
-        <w:rPr>
-          <w:sz w:val="28"/>
-          <w:szCs w:val="28"/>
-          <w:lang w:val="pt-PT"/>
-        </w:rPr>
-        <w:t xml:space="preserve"> específico (cada um com um </w:t>
-      </w:r>
-      <w:r>
-        <w:rPr>
-          <w:sz w:val="28"/>
-          <w:szCs w:val="28"/>
-          <w:u w:val="single"/>
-          <w:lang w:val="pt-PT"/>
-        </w:rPr>
-        <w:t>ID</w:t>
-      </w:r>
-      <w:r>
-        <w:rPr>
-          <w:sz w:val="28"/>
-          <w:szCs w:val="28"/>
-          <w:lang w:val="pt-PT"/>
-        </w:rPr>
-        <w:t xml:space="preserve">, </w:t>
-      </w:r>
-      <w:r>
-        <w:rPr>
-          <w:sz w:val="28"/>
-          <w:szCs w:val="28"/>
-          <w:u w:val="single"/>
-          <w:lang w:val="pt-PT"/>
-        </w:rPr>
-        <w:t>marca</w:t>
-      </w:r>
-      <w:r>
-        <w:rPr>
-          <w:sz w:val="28"/>
-          <w:szCs w:val="28"/>
-          <w:lang w:val="pt-PT"/>
-        </w:rPr>
-        <w:t xml:space="preserve"> e </w:t>
-      </w:r>
-      <w:r>
-        <w:rPr>
-          <w:sz w:val="28"/>
-          <w:szCs w:val="28"/>
-          <w:u w:val="single"/>
-          <w:lang w:val="pt-PT"/>
-        </w:rPr>
-        <w:t>modelo</w:t>
-      </w:r>
-      <w:r>
-        <w:rPr>
-          <w:sz w:val="28"/>
-          <w:szCs w:val="28"/>
-          <w:lang w:val="pt-PT"/>
-        </w:rPr>
-        <w:t xml:space="preserve">). </w:t>
-      </w:r>
-      <w:r>
-        <w:rPr>
-          <w:sz w:val="28"/>
-          <w:szCs w:val="28"/>
-          <w:lang w:val="pt-PT"/>
-        </w:rPr>
-        <w:lastRenderedPageBreak/>
-        <w:t xml:space="preserve">Para facilitar a organização, a cada equipamento está associado uma classe </w:t>
-      </w:r>
-      <w:r>
-        <w:rPr>
-          <w:b/>
-          <w:sz w:val="28"/>
-          <w:szCs w:val="28"/>
-          <w:lang w:val="pt-PT"/>
-        </w:rPr>
-        <w:t>TipoEquipamento</w:t>
-      </w:r>
-      <w:r>
-        <w:rPr>
-          <w:sz w:val="28"/>
-          <w:szCs w:val="28"/>
-          <w:lang w:val="pt-PT"/>
-        </w:rPr>
-        <w:t>. Existe um número limitado de tipos de equipamento: Leitor de CDs, Leitor de DVDs, Leitor de VHS, Computador, Projetor e Televisão, cada um com um propósito específico.</w:t>
-      </w:r>
-    </w:p>
-    <w:p>
-      <w:pPr>
-        <w:ind w:firstLine="720"/>
-        <w:jc w:val="both"/>
-        <w:rPr>
-          <w:sz w:val="28"/>
-          <w:szCs w:val="28"/>
-          <w:lang w:val="pt-PT"/>
-        </w:rPr>
-      </w:pPr>
-      <w:r>
-        <w:rPr>
-          <w:sz w:val="28"/>
-          <w:szCs w:val="28"/>
-          <w:lang w:val="pt-PT"/>
-        </w:rPr>
-        <w:t xml:space="preserve">A reserva destas salas tem um </w:t>
-      </w:r>
-      <w:r>
-        <w:rPr>
-          <w:sz w:val="28"/>
-          <w:szCs w:val="28"/>
-          <w:u w:val="single"/>
-          <w:lang w:val="pt-PT"/>
-        </w:rPr>
-        <w:t>ID</w:t>
-      </w:r>
-      <w:r>
-        <w:rPr>
-          <w:sz w:val="28"/>
-          <w:szCs w:val="28"/>
-          <w:lang w:val="pt-PT"/>
-        </w:rPr>
-        <w:t xml:space="preserve">, um </w:t>
-      </w:r>
-      <w:r>
-        <w:rPr>
-          <w:sz w:val="28"/>
-          <w:szCs w:val="28"/>
-          <w:u w:val="single"/>
-          <w:lang w:val="pt-PT"/>
-        </w:rPr>
-        <w:t>motivo</w:t>
-      </w:r>
-      <w:r>
-        <w:rPr>
-          <w:sz w:val="28"/>
-          <w:szCs w:val="28"/>
-          <w:lang w:val="pt-PT"/>
-        </w:rPr>
-        <w:t xml:space="preserve">, uma </w:t>
-      </w:r>
-      <w:r>
-        <w:rPr>
-          <w:sz w:val="28"/>
-          <w:szCs w:val="28"/>
-          <w:u w:val="single"/>
-          <w:lang w:val="pt-PT"/>
-        </w:rPr>
-        <w:t>data</w:t>
-      </w:r>
-      <w:r>
-        <w:rPr>
-          <w:sz w:val="28"/>
-          <w:szCs w:val="28"/>
-          <w:lang w:val="pt-PT"/>
-        </w:rPr>
-        <w:t xml:space="preserve"> e </w:t>
-      </w:r>
-      <w:r>
-        <w:rPr>
-          <w:sz w:val="28"/>
-          <w:szCs w:val="28"/>
-          <w:u w:val="single"/>
-          <w:lang w:val="pt-PT"/>
-        </w:rPr>
-        <w:t>hora</w:t>
-      </w:r>
-      <w:r>
-        <w:rPr>
-          <w:sz w:val="28"/>
-          <w:szCs w:val="28"/>
-          <w:lang w:val="pt-PT"/>
-        </w:rPr>
-        <w:t xml:space="preserve"> específicas e uma </w:t>
-      </w:r>
-      <w:r>
-        <w:rPr>
-          <w:sz w:val="28"/>
-          <w:szCs w:val="28"/>
-          <w:u w:val="single"/>
-          <w:lang w:val="pt-PT"/>
-        </w:rPr>
-        <w:t>duração</w:t>
-      </w:r>
-      <w:r>
-        <w:rPr>
-          <w:sz w:val="28"/>
-          <w:szCs w:val="28"/>
-          <w:lang w:val="pt-PT"/>
-        </w:rPr>
-        <w:t>.</w:t>
-      </w:r>
-    </w:p>
-    <w:p>
-      <w:pPr>
-        <w:ind w:firstLine="720"/>
-        <w:jc w:val="both"/>
-        <w:rPr>
-          <w:sz w:val="28"/>
-          <w:szCs w:val="28"/>
-          <w:lang w:val="pt-PT"/>
-        </w:rPr>
-      </w:pPr>
-      <w:r>
-        <w:rPr>
-          <w:sz w:val="28"/>
-          <w:szCs w:val="28"/>
-          <w:lang w:val="pt-PT"/>
-        </w:rPr>
-        <w:t xml:space="preserve">Como se trata de uma biblioteca de excelência, os seus bens estão sempre nas melhores condições. Para tal, os funcionários realizam atividades de manutenção (classe </w:t>
-      </w:r>
-      <w:r>
-        <w:rPr>
-          <w:b/>
-          <w:sz w:val="28"/>
-          <w:szCs w:val="28"/>
-          <w:lang w:val="pt-PT"/>
-        </w:rPr>
-        <w:t>Tipo de Manutenção</w:t>
-      </w:r>
-      <w:r>
-        <w:rPr>
-          <w:sz w:val="28"/>
-          <w:szCs w:val="28"/>
-          <w:lang w:val="pt-PT"/>
-        </w:rPr>
-        <w:t xml:space="preserve">) em </w:t>
-      </w:r>
-      <w:r>
-        <w:rPr>
-          <w:sz w:val="28"/>
-          <w:szCs w:val="28"/>
-          <w:lang w:val="pt-PT"/>
-        </w:rPr>
-        <w:t>certos exemplares</w:t>
-      </w:r>
-      <w:r>
-        <w:rPr>
-          <w:sz w:val="28"/>
-          <w:szCs w:val="28"/>
-          <w:lang w:val="pt-PT"/>
-        </w:rPr>
-        <w:t>.</w:t>
-      </w:r>
-      <w:r>
-        <w:rPr>
-          <w:sz w:val="28"/>
-          <w:szCs w:val="28"/>
-          <w:lang w:val="pt-PT"/>
-        </w:rPr>
-        <w:t xml:space="preserve"> São caracterizadas pelo seu </w:t>
-      </w:r>
-      <w:r>
-        <w:rPr>
-          <w:sz w:val="28"/>
-          <w:szCs w:val="28"/>
-          <w:u w:val="single"/>
-          <w:lang w:val="pt-PT"/>
-        </w:rPr>
-        <w:t>nome</w:t>
-      </w:r>
-      <w:r>
-        <w:rPr>
-          <w:sz w:val="28"/>
-          <w:szCs w:val="28"/>
-          <w:lang w:val="pt-PT"/>
-        </w:rPr>
-        <w:t>.</w:t>
-      </w:r>
-    </w:p>
-    <w:p>
-      <w:pPr>
-        <w:jc w:val="both"/>
-        <w:rPr>
-          <w:sz w:val="28"/>
-          <w:szCs w:val="28"/>
-          <w:lang w:val="pt-PT"/>
-        </w:rPr>
-      </w:pPr>
-    </w:p>
-    <w:p>
-      <w:pPr>
-        <w:rPr>
-          <w:sz w:val="28"/>
-          <w:szCs w:val="28"/>
-          <w:lang w:val="pt-PT"/>
-        </w:rPr>
-      </w:pPr>
-      <w:r>
-        <w:rPr>
-          <w:sz w:val="28"/>
-          <w:szCs w:val="28"/>
-          <w:lang w:val="pt-PT"/>
-        </w:rPr>
-        <w:br w:type="page"/>
-      </w:r>
-    </w:p>
-    <w:p>
-      <w:pPr>
-        <w:pStyle w:val="Ttulo1"/>
-        <w:rPr>
-          <w:lang w:val="pt-PT"/>
-        </w:rPr>
-      </w:pPr>
-      <w:r>
-        <w:rPr>
-          <w:lang w:val="pt-PT"/>
-        </w:rPr>
-        <w:lastRenderedPageBreak/>
-        <w:t>Diagrama UML</w:t>
-      </w:r>
-    </w:p>
-    <w:p>
-      <w:pPr>
-        <w:rPr>
-          <w:sz w:val="28"/>
-          <w:szCs w:val="28"/>
-          <w:lang w:val="pt-PT"/>
-        </w:rPr>
-      </w:pPr>
-    </w:p>
-    <w:p>
-      <w:pPr>
-        <w:jc w:val="both"/>
-        <w:rPr>
-          <w:sz w:val="28"/>
-          <w:szCs w:val="28"/>
-          <w:lang w:val="pt-PT"/>
-        </w:rPr>
-      </w:pPr>
-      <w:r>
-        <w:rPr>
-          <w:sz w:val="28"/>
-          <w:szCs w:val="28"/>
-          <w:lang w:val="pt-PT"/>
-        </w:rPr>
-        <w:tab/>
-        <w:t>O diagrama UML encontra-se em anexo</w:t>
-      </w:r>
-      <w:r>
-        <w:rPr>
-          <w:sz w:val="28"/>
-          <w:szCs w:val="28"/>
-          <w:lang w:val="pt-PT"/>
-        </w:rPr>
-        <w:t xml:space="preserve"> (</w:t>
-      </w:r>
-      <w:r>
-        <w:rPr>
-          <w:sz w:val="28"/>
-          <w:szCs w:val="28"/>
-          <w:lang w:val="pt-PT"/>
-        </w:rPr>
-        <w:t>no ficheiro</w:t>
-      </w:r>
-      <w:r>
-        <w:rPr>
-          <w:sz w:val="28"/>
-          <w:szCs w:val="28"/>
-          <w:lang w:val="pt-PT"/>
-        </w:rPr>
-        <w:t xml:space="preserve"> </w:t>
-      </w:r>
-      <w:r>
-        <w:rPr>
-          <w:b/>
-          <w:sz w:val="28"/>
-          <w:szCs w:val="28"/>
-          <w:lang w:val="pt-PT"/>
-        </w:rPr>
-        <w:t>Biblioteca_UML.</w:t>
-      </w:r>
-      <w:r>
-        <w:rPr>
-          <w:b/>
-          <w:sz w:val="28"/>
-          <w:szCs w:val="28"/>
-          <w:lang w:val="pt-PT"/>
-        </w:rPr>
-        <w:t>jpg</w:t>
-      </w:r>
-      <w:r>
-        <w:rPr>
-          <w:sz w:val="28"/>
-          <w:szCs w:val="28"/>
-          <w:lang w:val="pt-PT"/>
-        </w:rPr>
-        <w:t>).</w:t>
-      </w:r>
-    </w:p>
-    <w:p>
-      <w:pPr>
-        <w:rPr>
-          <w:lang w:val="pt-PT"/>
-        </w:rPr>
-      </w:pPr>
     </w:p>
     <w:sectPr>
       <w:pgSz w:w="11906" w:h="16838"/>
@@ -3271,11 +3914,11 @@
       <w:sz w:val="36"/>
     </w:rPr>
   </w:style>
-  <w:style w:type="paragraph" w:styleId="Ttulo1">
+  <w:style w:type="paragraph" w:styleId="Heading1">
     <w:name w:val="heading 1"/>
     <w:basedOn w:val="Normal"/>
     <w:next w:val="Normal"/>
-    <w:link w:val="Ttulo1Carter"/>
+    <w:link w:val="Heading1Char"/>
     <w:uiPriority w:val="9"/>
     <w:qFormat/>
     <w:rsid w:val="00E738EE"/>
@@ -3292,13 +3935,13 @@
       <w:szCs w:val="32"/>
     </w:rPr>
   </w:style>
-  <w:style w:type="character" w:default="1" w:styleId="Tipodeletrapredefinidodopargrafo">
+  <w:style w:type="character" w:default="1" w:styleId="DefaultParagraphFont">
     <w:name w:val="Default Paragraph Font"/>
     <w:uiPriority w:val="1"/>
     <w:semiHidden/>
     <w:unhideWhenUsed/>
   </w:style>
-  <w:style w:type="table" w:default="1" w:styleId="Tabelanormal">
+  <w:style w:type="table" w:default="1" w:styleId="TableNormal">
     <w:name w:val="Normal Table"/>
     <w:uiPriority w:val="99"/>
     <w:semiHidden/>
@@ -3313,17 +3956,17 @@
       </w:tblCellMar>
     </w:tblPr>
   </w:style>
-  <w:style w:type="numbering" w:default="1" w:styleId="Semlista">
+  <w:style w:type="numbering" w:default="1" w:styleId="NoList">
     <w:name w:val="No List"/>
     <w:uiPriority w:val="99"/>
     <w:semiHidden/>
     <w:unhideWhenUsed/>
   </w:style>
-  <w:style w:type="paragraph" w:styleId="Ttulo">
+  <w:style w:type="paragraph" w:styleId="Title">
     <w:name w:val="Title"/>
     <w:basedOn w:val="Normal"/>
     <w:next w:val="Normal"/>
-    <w:link w:val="TtuloCarter"/>
+    <w:link w:val="TitleChar"/>
     <w:uiPriority w:val="10"/>
     <w:qFormat/>
     <w:rsid w:val="00C470BF"/>
@@ -3339,10 +3982,10 @@
       <w:szCs w:val="56"/>
     </w:rPr>
   </w:style>
-  <w:style w:type="character" w:customStyle="1" w:styleId="TtuloCarter">
-    <w:name w:val="Título Caráter"/>
-    <w:basedOn w:val="Tipodeletrapredefinidodopargrafo"/>
-    <w:link w:val="Ttulo"/>
+  <w:style w:type="character" w:customStyle="1" w:styleId="TitleChar">
+    <w:name w:val="Title Char"/>
+    <w:basedOn w:val="DefaultParagraphFont"/>
+    <w:link w:val="Title"/>
     <w:uiPriority w:val="10"/>
     <w:rsid w:val="00C470BF"/>
     <w:rPr>
@@ -3353,9 +3996,9 @@
       <w:szCs w:val="56"/>
     </w:rPr>
   </w:style>
-  <w:style w:type="paragraph" w:styleId="SemEspaamento">
+  <w:style w:type="paragraph" w:styleId="NoSpacing">
     <w:name w:val="No Spacing"/>
-    <w:link w:val="SemEspaamentoCarter"/>
+    <w:link w:val="NoSpacingChar"/>
     <w:uiPriority w:val="1"/>
     <w:qFormat/>
     <w:rsid w:val="00C470BF"/>
@@ -3367,10 +4010,10 @@
       <w:lang w:val="en-US"/>
     </w:rPr>
   </w:style>
-  <w:style w:type="character" w:customStyle="1" w:styleId="SemEspaamentoCarter">
-    <w:name w:val="Sem Espaçamento Caráter"/>
-    <w:basedOn w:val="Tipodeletrapredefinidodopargrafo"/>
-    <w:link w:val="SemEspaamento"/>
+  <w:style w:type="character" w:customStyle="1" w:styleId="NoSpacingChar">
+    <w:name w:val="No Spacing Char"/>
+    <w:basedOn w:val="DefaultParagraphFont"/>
+    <w:link w:val="NoSpacing"/>
     <w:uiPriority w:val="1"/>
     <w:rsid w:val="00C470BF"/>
     <w:rPr>
@@ -3378,10 +4021,10 @@
       <w:lang w:val="en-US"/>
     </w:rPr>
   </w:style>
-  <w:style w:type="character" w:customStyle="1" w:styleId="Ttulo1Carter">
-    <w:name w:val="Título 1 Caráter"/>
-    <w:basedOn w:val="Tipodeletrapredefinidodopargrafo"/>
-    <w:link w:val="Ttulo1"/>
+  <w:style w:type="character" w:customStyle="1" w:styleId="Heading1Char">
+    <w:name w:val="Heading 1 Char"/>
+    <w:basedOn w:val="DefaultParagraphFont"/>
+    <w:link w:val="Heading1"/>
     <w:uiPriority w:val="9"/>
     <w:rsid w:val="00E738EE"/>
     <w:rPr>

</xml_diff>